<commit_message>
Propuesta de Planeacion Actualizada
</commit_message>
<xml_diff>
--- a/Documentacion/Planificación General del Proyecto.docx
+++ b/Documentacion/Planificación General del Proyecto.docx
@@ -9,8 +9,6 @@
           <w:lang w:val="es-ES"/>
         </w:rPr>
       </w:pPr>
-      <w:bookmarkStart w:id="0" w:name="_GoBack"/>
-      <w:bookmarkEnd w:id="0"/>
       <w:r>
         <w:rPr>
           <w:lang w:val="es-ES"/>
@@ -288,6 +286,1267 @@
           <w:lang w:val="es-ES"/>
         </w:rPr>
       </w:pPr>
+    </w:p>
+    <w:p>
+      <w:pPr>
+        <w:rPr>
+          <w:rFonts w:ascii="Arial" w:hAnsi="Arial" w:cs="Arial"/>
+          <w:lang w:val="es-ES"/>
+        </w:rPr>
+      </w:pPr>
+    </w:p>
+    <w:p>
+      <w:pPr>
+        <w:rPr>
+          <w:rFonts w:ascii="Arial" w:hAnsi="Arial" w:cs="Arial"/>
+          <w:lang w:val="es-ES"/>
+        </w:rPr>
+      </w:pPr>
+    </w:p>
+    <w:p>
+      <w:pPr>
+        <w:rPr>
+          <w:rFonts w:ascii="Arial" w:hAnsi="Arial" w:cs="Arial"/>
+          <w:lang w:val="es-ES"/>
+        </w:rPr>
+      </w:pPr>
+    </w:p>
+    <w:p>
+      <w:pPr>
+        <w:rPr>
+          <w:rFonts w:ascii="Arial" w:hAnsi="Arial" w:cs="Arial"/>
+          <w:lang w:val="es-ES"/>
+        </w:rPr>
+      </w:pPr>
+    </w:p>
+    <w:p>
+      <w:pPr>
+        <w:rPr>
+          <w:rFonts w:ascii="Arial" w:hAnsi="Arial" w:cs="Arial"/>
+          <w:lang w:val="es-ES"/>
+        </w:rPr>
+      </w:pPr>
+    </w:p>
+    <w:p>
+      <w:pPr>
+        <w:rPr>
+          <w:rFonts w:ascii="Arial" w:hAnsi="Arial" w:cs="Arial"/>
+          <w:lang w:val="es-ES"/>
+        </w:rPr>
+      </w:pPr>
+    </w:p>
+    <w:p>
+      <w:pPr>
+        <w:rPr>
+          <w:rFonts w:ascii="Arial" w:hAnsi="Arial" w:cs="Arial"/>
+          <w:lang w:val="es-ES"/>
+        </w:rPr>
+      </w:pPr>
+    </w:p>
+    <w:p>
+      <w:pPr>
+        <w:pStyle w:val="Ttulo1"/>
+      </w:pPr>
+      <w:bookmarkStart w:id="0" w:name="_Toc33374290"/>
+      <w:r>
+        <w:lastRenderedPageBreak/>
+        <w:t>Roles Y Responsabilidades</w:t>
+      </w:r>
+      <w:bookmarkEnd w:id="0"/>
+    </w:p>
+    <w:tbl>
+      <w:tblPr>
+        <w:tblStyle w:val="Tablaconcuadrcula"/>
+        <w:tblW w:w="10058" w:type="dxa"/>
+        <w:tblLayout w:type="fixed"/>
+        <w:tblLook w:val="04A0" w:firstRow="1" w:lastRow="0" w:firstColumn="1" w:lastColumn="0" w:noHBand="0" w:noVBand="1"/>
+      </w:tblPr>
+      <w:tblGrid>
+        <w:gridCol w:w="474"/>
+        <w:gridCol w:w="2010"/>
+        <w:gridCol w:w="3228"/>
+        <w:gridCol w:w="3214"/>
+        <w:gridCol w:w="1132"/>
+      </w:tblGrid>
+      <w:tr>
+        <w:trPr>
+          <w:trHeight w:val="280"/>
+        </w:trPr>
+        <w:tc>
+          <w:tcPr>
+            <w:tcW w:w="474" w:type="dxa"/>
+          </w:tcPr>
+          <w:p>
+            <w:pPr>
+              <w:rPr>
+                <w:rFonts w:ascii="Arial" w:hAnsi="Arial" w:cs="Arial"/>
+              </w:rPr>
+            </w:pPr>
+          </w:p>
+        </w:tc>
+        <w:tc>
+          <w:tcPr>
+            <w:tcW w:w="2010" w:type="dxa"/>
+          </w:tcPr>
+          <w:p>
+            <w:pPr>
+              <w:jc w:val="center"/>
+              <w:rPr>
+                <w:rFonts w:ascii="Arial" w:hAnsi="Arial" w:cs="Arial"/>
+                <w:b/>
+              </w:rPr>
+            </w:pPr>
+            <w:r>
+              <w:rPr>
+                <w:rFonts w:ascii="Arial" w:hAnsi="Arial" w:cs="Arial"/>
+                <w:b/>
+              </w:rPr>
+              <w:t>ROL</w:t>
+            </w:r>
+          </w:p>
+        </w:tc>
+        <w:tc>
+          <w:tcPr>
+            <w:tcW w:w="3228" w:type="dxa"/>
+          </w:tcPr>
+          <w:p>
+            <w:pPr>
+              <w:jc w:val="center"/>
+              <w:rPr>
+                <w:rFonts w:ascii="Arial" w:hAnsi="Arial" w:cs="Arial"/>
+                <w:b/>
+              </w:rPr>
+            </w:pPr>
+            <w:r>
+              <w:rPr>
+                <w:rFonts w:ascii="Arial" w:hAnsi="Arial" w:cs="Arial"/>
+                <w:b/>
+              </w:rPr>
+              <w:t>Integrante (s)</w:t>
+            </w:r>
+          </w:p>
+        </w:tc>
+        <w:tc>
+          <w:tcPr>
+            <w:tcW w:w="3214" w:type="dxa"/>
+          </w:tcPr>
+          <w:p>
+            <w:pPr>
+              <w:jc w:val="center"/>
+              <w:rPr>
+                <w:rFonts w:ascii="Arial" w:hAnsi="Arial" w:cs="Arial"/>
+                <w:b/>
+              </w:rPr>
+            </w:pPr>
+            <w:r>
+              <w:rPr>
+                <w:rFonts w:ascii="Arial" w:hAnsi="Arial" w:cs="Arial"/>
+                <w:b/>
+              </w:rPr>
+              <w:t>Responsabilidades</w:t>
+            </w:r>
+          </w:p>
+        </w:tc>
+        <w:tc>
+          <w:tcPr>
+            <w:tcW w:w="1132" w:type="dxa"/>
+          </w:tcPr>
+          <w:p>
+            <w:pPr>
+              <w:jc w:val="center"/>
+              <w:rPr>
+                <w:rFonts w:ascii="Arial" w:hAnsi="Arial" w:cs="Arial"/>
+                <w:b/>
+              </w:rPr>
+            </w:pPr>
+            <w:r>
+              <w:rPr>
+                <w:rFonts w:ascii="Arial" w:hAnsi="Arial" w:cs="Arial"/>
+                <w:b/>
+              </w:rPr>
+              <w:t xml:space="preserve">Superior </w:t>
+            </w:r>
+          </w:p>
+        </w:tc>
+      </w:tr>
+      <w:tr>
+        <w:tc>
+          <w:tcPr>
+            <w:tcW w:w="474" w:type="dxa"/>
+          </w:tcPr>
+          <w:p>
+            <w:pPr>
+              <w:rPr>
+                <w:rFonts w:ascii="Arial" w:hAnsi="Arial" w:cs="Arial"/>
+              </w:rPr>
+            </w:pPr>
+            <w:r>
+              <w:rPr>
+                <w:rFonts w:ascii="Arial" w:hAnsi="Arial" w:cs="Arial"/>
+              </w:rPr>
+              <w:t>1.</w:t>
+            </w:r>
+          </w:p>
+        </w:tc>
+        <w:tc>
+          <w:tcPr>
+            <w:tcW w:w="2010" w:type="dxa"/>
+          </w:tcPr>
+          <w:p>
+            <w:pPr>
+              <w:rPr>
+                <w:rFonts w:ascii="Arial" w:hAnsi="Arial" w:cs="Arial"/>
+              </w:rPr>
+            </w:pPr>
+            <w:r>
+              <w:rPr>
+                <w:rFonts w:ascii="Arial" w:hAnsi="Arial" w:cs="Arial"/>
+              </w:rPr>
+              <w:t>Coordinador del Proyecto</w:t>
+            </w:r>
+          </w:p>
+        </w:tc>
+        <w:tc>
+          <w:tcPr>
+            <w:tcW w:w="3228" w:type="dxa"/>
+          </w:tcPr>
+          <w:p>
+            <w:pPr>
+              <w:pStyle w:val="Prrafodelista"/>
+              <w:numPr>
+                <w:ilvl w:val="0"/>
+                <w:numId w:val="3"/>
+              </w:numPr>
+              <w:rPr>
+                <w:rFonts w:ascii="Arial" w:hAnsi="Arial" w:cs="Arial"/>
+              </w:rPr>
+            </w:pPr>
+            <w:r>
+              <w:rPr>
+                <w:rFonts w:ascii="Arial" w:hAnsi="Arial" w:cs="Arial"/>
+              </w:rPr>
+              <w:t>Oscar Andrés Flores Andino</w:t>
+            </w:r>
+          </w:p>
+        </w:tc>
+        <w:tc>
+          <w:tcPr>
+            <w:tcW w:w="3214" w:type="dxa"/>
+          </w:tcPr>
+          <w:p>
+            <w:pPr>
+              <w:pStyle w:val="Prrafodelista"/>
+              <w:numPr>
+                <w:ilvl w:val="0"/>
+                <w:numId w:val="1"/>
+              </w:numPr>
+              <w:rPr>
+                <w:rFonts w:ascii="Arial" w:hAnsi="Arial" w:cs="Arial"/>
+              </w:rPr>
+            </w:pPr>
+            <w:r>
+              <w:rPr>
+                <w:rFonts w:ascii="Arial" w:hAnsi="Arial" w:cs="Arial"/>
+              </w:rPr>
+              <w:t>Verificar el progreso del trabajo del resto de los integrantes.</w:t>
+            </w:r>
+          </w:p>
+          <w:p>
+            <w:pPr>
+              <w:pStyle w:val="Prrafodelista"/>
+              <w:numPr>
+                <w:ilvl w:val="0"/>
+                <w:numId w:val="1"/>
+              </w:numPr>
+              <w:rPr>
+                <w:rFonts w:ascii="Arial" w:hAnsi="Arial" w:cs="Arial"/>
+              </w:rPr>
+            </w:pPr>
+            <w:r>
+              <w:rPr>
+                <w:rFonts w:ascii="Arial" w:hAnsi="Arial" w:cs="Arial"/>
+              </w:rPr>
+              <w:t>Asegurar la entrega puntual de avances (en la medida de lo posible)</w:t>
+            </w:r>
+          </w:p>
+          <w:p>
+            <w:pPr>
+              <w:pStyle w:val="Prrafodelista"/>
+              <w:numPr>
+                <w:ilvl w:val="0"/>
+                <w:numId w:val="1"/>
+              </w:numPr>
+              <w:rPr>
+                <w:rFonts w:ascii="Arial" w:hAnsi="Arial" w:cs="Arial"/>
+              </w:rPr>
+            </w:pPr>
+            <w:r>
+              <w:rPr>
+                <w:rFonts w:ascii="Arial" w:hAnsi="Arial" w:cs="Arial"/>
+              </w:rPr>
+              <w:t>Documentación completa y general del avance del Proyecto</w:t>
+            </w:r>
+          </w:p>
+        </w:tc>
+        <w:tc>
+          <w:tcPr>
+            <w:tcW w:w="1132" w:type="dxa"/>
+          </w:tcPr>
+          <w:p>
+            <w:pPr>
+              <w:rPr>
+                <w:rFonts w:ascii="Arial" w:hAnsi="Arial" w:cs="Arial"/>
+              </w:rPr>
+            </w:pPr>
+            <w:r>
+              <w:rPr>
+                <w:rFonts w:ascii="Arial" w:hAnsi="Arial" w:cs="Arial"/>
+              </w:rPr>
+              <w:t>N/A</w:t>
+            </w:r>
+          </w:p>
+        </w:tc>
+      </w:tr>
+      <w:tr>
+        <w:tc>
+          <w:tcPr>
+            <w:tcW w:w="474" w:type="dxa"/>
+          </w:tcPr>
+          <w:p>
+            <w:pPr>
+              <w:rPr>
+                <w:rFonts w:ascii="Arial" w:hAnsi="Arial" w:cs="Arial"/>
+              </w:rPr>
+            </w:pPr>
+            <w:r>
+              <w:rPr>
+                <w:rFonts w:ascii="Arial" w:hAnsi="Arial" w:cs="Arial"/>
+              </w:rPr>
+              <w:t>2.</w:t>
+            </w:r>
+          </w:p>
+        </w:tc>
+        <w:tc>
+          <w:tcPr>
+            <w:tcW w:w="2010" w:type="dxa"/>
+          </w:tcPr>
+          <w:p>
+            <w:pPr>
+              <w:rPr>
+                <w:rFonts w:ascii="Arial" w:hAnsi="Arial" w:cs="Arial"/>
+              </w:rPr>
+            </w:pPr>
+            <w:r>
+              <w:rPr>
+                <w:rFonts w:ascii="Arial" w:hAnsi="Arial" w:cs="Arial"/>
+              </w:rPr>
+              <w:t>Analista y diseñador del Proyecto</w:t>
+            </w:r>
+          </w:p>
+        </w:tc>
+        <w:tc>
+          <w:tcPr>
+            <w:tcW w:w="3228" w:type="dxa"/>
+          </w:tcPr>
+          <w:p>
+            <w:pPr>
+              <w:pStyle w:val="Prrafodelista"/>
+              <w:numPr>
+                <w:ilvl w:val="0"/>
+                <w:numId w:val="2"/>
+              </w:numPr>
+              <w:rPr>
+                <w:rFonts w:ascii="Arial" w:hAnsi="Arial" w:cs="Arial"/>
+              </w:rPr>
+            </w:pPr>
+            <w:r>
+              <w:rPr>
+                <w:rFonts w:ascii="Arial" w:hAnsi="Arial" w:cs="Arial"/>
+              </w:rPr>
+              <w:t>Oscar Andrés Flores Andino</w:t>
+            </w:r>
+          </w:p>
+          <w:p>
+            <w:pPr>
+              <w:pStyle w:val="Prrafodelista"/>
+              <w:rPr>
+                <w:rFonts w:ascii="Arial" w:hAnsi="Arial" w:cs="Arial"/>
+              </w:rPr>
+            </w:pPr>
+          </w:p>
+          <w:p>
+            <w:pPr>
+              <w:pStyle w:val="Prrafodelista"/>
+              <w:numPr>
+                <w:ilvl w:val="0"/>
+                <w:numId w:val="2"/>
+              </w:numPr>
+              <w:rPr>
+                <w:rFonts w:ascii="Arial" w:hAnsi="Arial" w:cs="Arial"/>
+              </w:rPr>
+            </w:pPr>
+            <w:r>
+              <w:rPr>
+                <w:rFonts w:ascii="Arial" w:hAnsi="Arial" w:cs="Arial"/>
+              </w:rPr>
+              <w:t>Rodrigo José Sandino Salinas</w:t>
+            </w:r>
+          </w:p>
+        </w:tc>
+        <w:tc>
+          <w:tcPr>
+            <w:tcW w:w="3214" w:type="dxa"/>
+          </w:tcPr>
+          <w:p>
+            <w:pPr>
+              <w:pStyle w:val="Prrafodelista"/>
+              <w:numPr>
+                <w:ilvl w:val="0"/>
+                <w:numId w:val="4"/>
+              </w:numPr>
+              <w:rPr>
+                <w:rFonts w:ascii="Arial" w:hAnsi="Arial" w:cs="Arial"/>
+              </w:rPr>
+            </w:pPr>
+            <w:r>
+              <w:rPr>
+                <w:rFonts w:ascii="Arial" w:hAnsi="Arial" w:cs="Arial"/>
+              </w:rPr>
+              <w:t>Contacto directo con el cliente.</w:t>
+            </w:r>
+          </w:p>
+          <w:p>
+            <w:pPr>
+              <w:pStyle w:val="Prrafodelista"/>
+              <w:rPr>
+                <w:rFonts w:ascii="Arial" w:hAnsi="Arial" w:cs="Arial"/>
+              </w:rPr>
+            </w:pPr>
+          </w:p>
+          <w:p>
+            <w:pPr>
+              <w:pStyle w:val="Prrafodelista"/>
+              <w:numPr>
+                <w:ilvl w:val="0"/>
+                <w:numId w:val="4"/>
+              </w:numPr>
+              <w:rPr>
+                <w:rFonts w:ascii="Arial" w:hAnsi="Arial" w:cs="Arial"/>
+              </w:rPr>
+            </w:pPr>
+            <w:r>
+              <w:rPr>
+                <w:rFonts w:ascii="Arial" w:hAnsi="Arial" w:cs="Arial"/>
+              </w:rPr>
+              <w:t>Asegurar la mayor satisfacción posible para el cliente y el equipo desarrollador.</w:t>
+            </w:r>
+          </w:p>
+          <w:p>
+            <w:pPr>
+              <w:rPr>
+                <w:rFonts w:ascii="Arial" w:hAnsi="Arial" w:cs="Arial"/>
+              </w:rPr>
+            </w:pPr>
+          </w:p>
+          <w:p>
+            <w:pPr>
+              <w:pStyle w:val="Prrafodelista"/>
+              <w:numPr>
+                <w:ilvl w:val="0"/>
+                <w:numId w:val="4"/>
+              </w:numPr>
+              <w:rPr>
+                <w:rFonts w:ascii="Arial" w:hAnsi="Arial" w:cs="Arial"/>
+              </w:rPr>
+            </w:pPr>
+            <w:r>
+              <w:rPr>
+                <w:rFonts w:ascii="Arial" w:hAnsi="Arial" w:cs="Arial"/>
+              </w:rPr>
+              <w:t>Diseñar funciones y procedimientos del sistema de Software</w:t>
+            </w:r>
+          </w:p>
+        </w:tc>
+        <w:tc>
+          <w:tcPr>
+            <w:tcW w:w="1132" w:type="dxa"/>
+          </w:tcPr>
+          <w:p>
+            <w:pPr>
+              <w:rPr>
+                <w:rFonts w:ascii="Arial" w:hAnsi="Arial" w:cs="Arial"/>
+              </w:rPr>
+            </w:pPr>
+            <w:r>
+              <w:rPr>
+                <w:rFonts w:ascii="Arial" w:hAnsi="Arial" w:cs="Arial"/>
+              </w:rPr>
+              <w:t>(1)</w:t>
+            </w:r>
+          </w:p>
+        </w:tc>
+      </w:tr>
+      <w:tr>
+        <w:tc>
+          <w:tcPr>
+            <w:tcW w:w="474" w:type="dxa"/>
+          </w:tcPr>
+          <w:p>
+            <w:pPr>
+              <w:rPr>
+                <w:rFonts w:ascii="Arial" w:hAnsi="Arial" w:cs="Arial"/>
+              </w:rPr>
+            </w:pPr>
+            <w:r>
+              <w:rPr>
+                <w:rFonts w:ascii="Arial" w:hAnsi="Arial" w:cs="Arial"/>
+              </w:rPr>
+              <w:t>3.</w:t>
+            </w:r>
+          </w:p>
+        </w:tc>
+        <w:tc>
+          <w:tcPr>
+            <w:tcW w:w="2010" w:type="dxa"/>
+          </w:tcPr>
+          <w:p>
+            <w:pPr>
+              <w:rPr>
+                <w:rFonts w:ascii="Arial" w:hAnsi="Arial" w:cs="Arial"/>
+              </w:rPr>
+            </w:pPr>
+            <w:r>
+              <w:rPr>
+                <w:rFonts w:ascii="Arial" w:hAnsi="Arial" w:cs="Arial"/>
+              </w:rPr>
+              <w:t>Administrador de la Base de Datos</w:t>
+            </w:r>
+          </w:p>
+        </w:tc>
+        <w:tc>
+          <w:tcPr>
+            <w:tcW w:w="3228" w:type="dxa"/>
+          </w:tcPr>
+          <w:p>
+            <w:pPr>
+              <w:pStyle w:val="Prrafodelista"/>
+              <w:numPr>
+                <w:ilvl w:val="0"/>
+                <w:numId w:val="5"/>
+              </w:numPr>
+              <w:rPr>
+                <w:rFonts w:ascii="Arial" w:hAnsi="Arial" w:cs="Arial"/>
+              </w:rPr>
+            </w:pPr>
+            <w:r>
+              <w:rPr>
+                <w:rFonts w:ascii="Arial" w:hAnsi="Arial" w:cs="Arial"/>
+              </w:rPr>
+              <w:t>Rodrigo José Sandino Salinas</w:t>
+            </w:r>
+          </w:p>
+        </w:tc>
+        <w:tc>
+          <w:tcPr>
+            <w:tcW w:w="3214" w:type="dxa"/>
+          </w:tcPr>
+          <w:p>
+            <w:pPr>
+              <w:pStyle w:val="Prrafodelista"/>
+              <w:numPr>
+                <w:ilvl w:val="0"/>
+                <w:numId w:val="6"/>
+              </w:numPr>
+              <w:rPr>
+                <w:rFonts w:ascii="Arial" w:hAnsi="Arial" w:cs="Arial"/>
+              </w:rPr>
+            </w:pPr>
+            <w:r>
+              <w:rPr>
+                <w:rFonts w:ascii="Arial" w:hAnsi="Arial" w:cs="Arial"/>
+              </w:rPr>
+              <w:t>Asegurar un funcionamiento óptimo de la base de datos.</w:t>
+            </w:r>
+          </w:p>
+          <w:p>
+            <w:pPr>
+              <w:pStyle w:val="Prrafodelista"/>
+              <w:numPr>
+                <w:ilvl w:val="0"/>
+                <w:numId w:val="6"/>
+              </w:numPr>
+              <w:rPr>
+                <w:rFonts w:ascii="Arial" w:hAnsi="Arial" w:cs="Arial"/>
+              </w:rPr>
+            </w:pPr>
+            <w:r>
+              <w:rPr>
+                <w:rFonts w:ascii="Arial" w:hAnsi="Arial" w:cs="Arial"/>
+              </w:rPr>
+              <w:t>Establecer e implementar estándares de seguridad.</w:t>
+            </w:r>
+          </w:p>
+        </w:tc>
+        <w:tc>
+          <w:tcPr>
+            <w:tcW w:w="1132" w:type="dxa"/>
+          </w:tcPr>
+          <w:p>
+            <w:pPr>
+              <w:rPr>
+                <w:rFonts w:ascii="Arial" w:hAnsi="Arial" w:cs="Arial"/>
+              </w:rPr>
+            </w:pPr>
+            <w:r>
+              <w:rPr>
+                <w:rFonts w:ascii="Arial" w:hAnsi="Arial" w:cs="Arial"/>
+              </w:rPr>
+              <w:t>(2)</w:t>
+            </w:r>
+          </w:p>
+        </w:tc>
+      </w:tr>
+      <w:tr>
+        <w:trPr>
+          <w:trHeight w:val="2762"/>
+        </w:trPr>
+        <w:tc>
+          <w:tcPr>
+            <w:tcW w:w="474" w:type="dxa"/>
+          </w:tcPr>
+          <w:p>
+            <w:pPr>
+              <w:rPr>
+                <w:rFonts w:ascii="Arial" w:hAnsi="Arial" w:cs="Arial"/>
+              </w:rPr>
+            </w:pPr>
+            <w:r>
+              <w:rPr>
+                <w:rFonts w:ascii="Arial" w:hAnsi="Arial" w:cs="Arial"/>
+              </w:rPr>
+              <w:t>4.</w:t>
+            </w:r>
+          </w:p>
+        </w:tc>
+        <w:tc>
+          <w:tcPr>
+            <w:tcW w:w="2010" w:type="dxa"/>
+          </w:tcPr>
+          <w:p>
+            <w:pPr>
+              <w:rPr>
+                <w:rFonts w:ascii="Arial" w:hAnsi="Arial" w:cs="Arial"/>
+              </w:rPr>
+            </w:pPr>
+            <w:r>
+              <w:rPr>
+                <w:rFonts w:ascii="Arial" w:hAnsi="Arial" w:cs="Arial"/>
+              </w:rPr>
+              <w:t>Programadores</w:t>
+            </w:r>
+          </w:p>
+        </w:tc>
+        <w:tc>
+          <w:tcPr>
+            <w:tcW w:w="3228" w:type="dxa"/>
+          </w:tcPr>
+          <w:p>
+            <w:pPr>
+              <w:pStyle w:val="Prrafodelista"/>
+              <w:numPr>
+                <w:ilvl w:val="0"/>
+                <w:numId w:val="5"/>
+              </w:numPr>
+              <w:rPr>
+                <w:rFonts w:ascii="Arial" w:hAnsi="Arial" w:cs="Arial"/>
+                <w:sz w:val="20"/>
+              </w:rPr>
+            </w:pPr>
+            <w:r>
+              <w:rPr>
+                <w:rFonts w:ascii="Arial" w:hAnsi="Arial" w:cs="Arial"/>
+                <w:sz w:val="20"/>
+              </w:rPr>
+              <w:t>Javier Alejandro Rivera Velásquez</w:t>
+            </w:r>
+          </w:p>
+          <w:p>
+            <w:pPr>
+              <w:pStyle w:val="Prrafodelista"/>
+              <w:numPr>
+                <w:ilvl w:val="0"/>
+                <w:numId w:val="5"/>
+              </w:numPr>
+              <w:rPr>
+                <w:rFonts w:ascii="Arial" w:hAnsi="Arial" w:cs="Arial"/>
+                <w:sz w:val="20"/>
+              </w:rPr>
+            </w:pPr>
+            <w:r>
+              <w:rPr>
+                <w:rFonts w:ascii="Arial" w:hAnsi="Arial" w:cs="Arial"/>
+                <w:sz w:val="20"/>
+              </w:rPr>
+              <w:t>José Carlos Meza Madrid</w:t>
+            </w:r>
+          </w:p>
+          <w:p>
+            <w:pPr>
+              <w:pStyle w:val="Prrafodelista"/>
+              <w:numPr>
+                <w:ilvl w:val="0"/>
+                <w:numId w:val="5"/>
+              </w:numPr>
+              <w:rPr>
+                <w:rFonts w:ascii="Arial" w:hAnsi="Arial" w:cs="Arial"/>
+                <w:sz w:val="20"/>
+              </w:rPr>
+            </w:pPr>
+            <w:r>
+              <w:rPr>
+                <w:rFonts w:ascii="Arial" w:hAnsi="Arial" w:cs="Arial"/>
+                <w:sz w:val="20"/>
+              </w:rPr>
+              <w:t xml:space="preserve">Johann </w:t>
+            </w:r>
+            <w:proofErr w:type="spellStart"/>
+            <w:r>
+              <w:rPr>
+                <w:rFonts w:ascii="Arial" w:hAnsi="Arial" w:cs="Arial"/>
+                <w:sz w:val="20"/>
+              </w:rPr>
+              <w:t>Dieter</w:t>
+            </w:r>
+            <w:proofErr w:type="spellEnd"/>
+            <w:r>
+              <w:rPr>
+                <w:rFonts w:ascii="Arial" w:hAnsi="Arial" w:cs="Arial"/>
+                <w:sz w:val="20"/>
+              </w:rPr>
+              <w:t xml:space="preserve"> </w:t>
+            </w:r>
+            <w:proofErr w:type="spellStart"/>
+            <w:r>
+              <w:rPr>
+                <w:rFonts w:ascii="Arial" w:hAnsi="Arial" w:cs="Arial"/>
+                <w:sz w:val="20"/>
+              </w:rPr>
+              <w:t>Fritzsche</w:t>
+            </w:r>
+            <w:proofErr w:type="spellEnd"/>
+            <w:r>
+              <w:rPr>
+                <w:rFonts w:ascii="Arial" w:hAnsi="Arial" w:cs="Arial"/>
+                <w:sz w:val="20"/>
+              </w:rPr>
+              <w:t xml:space="preserve"> Mercado</w:t>
+            </w:r>
+          </w:p>
+          <w:p>
+            <w:pPr>
+              <w:pStyle w:val="Prrafodelista"/>
+              <w:numPr>
+                <w:ilvl w:val="0"/>
+                <w:numId w:val="5"/>
+              </w:numPr>
+              <w:rPr>
+                <w:rFonts w:ascii="Arial" w:hAnsi="Arial" w:cs="Arial"/>
+                <w:sz w:val="20"/>
+              </w:rPr>
+            </w:pPr>
+            <w:proofErr w:type="spellStart"/>
+            <w:r>
+              <w:rPr>
+                <w:rFonts w:ascii="Arial" w:hAnsi="Arial" w:cs="Arial"/>
+                <w:sz w:val="20"/>
+              </w:rPr>
+              <w:t>Alessandro</w:t>
+            </w:r>
+            <w:proofErr w:type="spellEnd"/>
+            <w:r>
+              <w:rPr>
+                <w:rFonts w:ascii="Arial" w:hAnsi="Arial" w:cs="Arial"/>
+                <w:sz w:val="20"/>
+              </w:rPr>
+              <w:t xml:space="preserve"> </w:t>
+            </w:r>
+            <w:proofErr w:type="spellStart"/>
+            <w:r>
+              <w:rPr>
+                <w:rFonts w:ascii="Arial" w:hAnsi="Arial" w:cs="Arial"/>
+                <w:sz w:val="20"/>
+              </w:rPr>
+              <w:t>Yamir</w:t>
+            </w:r>
+            <w:proofErr w:type="spellEnd"/>
+            <w:r>
+              <w:rPr>
+                <w:rFonts w:ascii="Arial" w:hAnsi="Arial" w:cs="Arial"/>
+                <w:sz w:val="20"/>
+              </w:rPr>
+              <w:t xml:space="preserve"> Torres Carranza</w:t>
+            </w:r>
+          </w:p>
+          <w:p>
+            <w:pPr>
+              <w:pStyle w:val="Prrafodelista"/>
+              <w:numPr>
+                <w:ilvl w:val="0"/>
+                <w:numId w:val="5"/>
+              </w:numPr>
+              <w:rPr>
+                <w:rFonts w:ascii="Arial" w:hAnsi="Arial" w:cs="Arial"/>
+                <w:sz w:val="20"/>
+              </w:rPr>
+            </w:pPr>
+            <w:r>
+              <w:rPr>
+                <w:rFonts w:ascii="Arial" w:hAnsi="Arial" w:cs="Arial"/>
+                <w:sz w:val="20"/>
+              </w:rPr>
+              <w:t>Rodrigo José Sandino Salinas</w:t>
+            </w:r>
+          </w:p>
+          <w:p>
+            <w:pPr>
+              <w:pStyle w:val="Prrafodelista"/>
+              <w:numPr>
+                <w:ilvl w:val="0"/>
+                <w:numId w:val="5"/>
+              </w:numPr>
+              <w:rPr>
+                <w:rFonts w:ascii="Arial" w:hAnsi="Arial" w:cs="Arial"/>
+              </w:rPr>
+            </w:pPr>
+            <w:r>
+              <w:rPr>
+                <w:rFonts w:ascii="Arial" w:hAnsi="Arial" w:cs="Arial"/>
+                <w:sz w:val="20"/>
+              </w:rPr>
+              <w:t>Oscar Andrés Flores Andino</w:t>
+            </w:r>
+          </w:p>
+        </w:tc>
+        <w:tc>
+          <w:tcPr>
+            <w:tcW w:w="3214" w:type="dxa"/>
+          </w:tcPr>
+          <w:p>
+            <w:pPr>
+              <w:pStyle w:val="Prrafodelista"/>
+              <w:numPr>
+                <w:ilvl w:val="0"/>
+                <w:numId w:val="7"/>
+              </w:numPr>
+              <w:rPr>
+                <w:rFonts w:ascii="Arial" w:hAnsi="Arial" w:cs="Arial"/>
+              </w:rPr>
+            </w:pPr>
+            <w:r>
+              <w:rPr>
+                <w:rFonts w:ascii="Arial" w:hAnsi="Arial" w:cs="Arial"/>
+              </w:rPr>
+              <w:t>Desarrollo de las funciones  y algoritmos del Sistema de  Software</w:t>
+            </w:r>
+          </w:p>
+        </w:tc>
+        <w:tc>
+          <w:tcPr>
+            <w:tcW w:w="1132" w:type="dxa"/>
+          </w:tcPr>
+          <w:p>
+            <w:pPr>
+              <w:rPr>
+                <w:rFonts w:ascii="Arial" w:hAnsi="Arial" w:cs="Arial"/>
+              </w:rPr>
+            </w:pPr>
+            <w:r>
+              <w:rPr>
+                <w:rFonts w:ascii="Arial" w:hAnsi="Arial" w:cs="Arial"/>
+              </w:rPr>
+              <w:t>(1),(2)</w:t>
+            </w:r>
+          </w:p>
+        </w:tc>
+      </w:tr>
+      <w:tr>
+        <w:tc>
+          <w:tcPr>
+            <w:tcW w:w="474" w:type="dxa"/>
+          </w:tcPr>
+          <w:p>
+            <w:pPr>
+              <w:rPr>
+                <w:rFonts w:ascii="Arial" w:hAnsi="Arial" w:cs="Arial"/>
+              </w:rPr>
+            </w:pPr>
+            <w:r>
+              <w:rPr>
+                <w:rFonts w:ascii="Arial" w:hAnsi="Arial" w:cs="Arial"/>
+              </w:rPr>
+              <w:t>5.</w:t>
+            </w:r>
+          </w:p>
+        </w:tc>
+        <w:tc>
+          <w:tcPr>
+            <w:tcW w:w="2010" w:type="dxa"/>
+          </w:tcPr>
+          <w:p>
+            <w:pPr>
+              <w:rPr>
+                <w:rFonts w:ascii="Arial" w:hAnsi="Arial" w:cs="Arial"/>
+              </w:rPr>
+            </w:pPr>
+            <w:r>
+              <w:rPr>
+                <w:rFonts w:ascii="Arial" w:hAnsi="Arial" w:cs="Arial"/>
+              </w:rPr>
+              <w:t>Investigador de Mercado</w:t>
+            </w:r>
+          </w:p>
+        </w:tc>
+        <w:tc>
+          <w:tcPr>
+            <w:tcW w:w="3228" w:type="dxa"/>
+          </w:tcPr>
+          <w:p>
+            <w:pPr>
+              <w:pStyle w:val="Prrafodelista"/>
+              <w:numPr>
+                <w:ilvl w:val="0"/>
+                <w:numId w:val="8"/>
+              </w:numPr>
+              <w:rPr>
+                <w:rFonts w:ascii="Arial" w:hAnsi="Arial" w:cs="Arial"/>
+              </w:rPr>
+            </w:pPr>
+            <w:r>
+              <w:rPr>
+                <w:rFonts w:ascii="Arial" w:hAnsi="Arial" w:cs="Arial"/>
+              </w:rPr>
+              <w:t xml:space="preserve">Johann </w:t>
+            </w:r>
+            <w:proofErr w:type="spellStart"/>
+            <w:r>
+              <w:rPr>
+                <w:rFonts w:ascii="Arial" w:hAnsi="Arial" w:cs="Arial"/>
+              </w:rPr>
+              <w:t>Dieter</w:t>
+            </w:r>
+            <w:proofErr w:type="spellEnd"/>
+            <w:r>
+              <w:rPr>
+                <w:rFonts w:ascii="Arial" w:hAnsi="Arial" w:cs="Arial"/>
+              </w:rPr>
+              <w:t xml:space="preserve"> </w:t>
+            </w:r>
+            <w:proofErr w:type="spellStart"/>
+            <w:r>
+              <w:rPr>
+                <w:rFonts w:ascii="Arial" w:hAnsi="Arial" w:cs="Arial"/>
+              </w:rPr>
+              <w:t>Fritzsche</w:t>
+            </w:r>
+            <w:proofErr w:type="spellEnd"/>
+            <w:r>
+              <w:rPr>
+                <w:rFonts w:ascii="Arial" w:hAnsi="Arial" w:cs="Arial"/>
+              </w:rPr>
+              <w:t xml:space="preserve"> Mercado</w:t>
+            </w:r>
+          </w:p>
+        </w:tc>
+        <w:tc>
+          <w:tcPr>
+            <w:tcW w:w="3214" w:type="dxa"/>
+          </w:tcPr>
+          <w:p>
+            <w:pPr>
+              <w:pStyle w:val="Prrafodelista"/>
+              <w:numPr>
+                <w:ilvl w:val="0"/>
+                <w:numId w:val="9"/>
+              </w:numPr>
+              <w:rPr>
+                <w:rFonts w:ascii="Arial" w:hAnsi="Arial" w:cs="Arial"/>
+              </w:rPr>
+            </w:pPr>
+            <w:r>
+              <w:rPr>
+                <w:rFonts w:ascii="Arial" w:hAnsi="Arial" w:cs="Arial"/>
+              </w:rPr>
+              <w:t xml:space="preserve">  </w:t>
+            </w:r>
+            <w:r>
+              <w:rPr>
+                <w:rFonts w:ascii="Arial" w:hAnsi="Arial" w:cs="Arial"/>
+              </w:rPr>
+              <w:t>Investigación de oportunidades a tomar para el Proyecto.</w:t>
+            </w:r>
+          </w:p>
+        </w:tc>
+        <w:tc>
+          <w:tcPr>
+            <w:tcW w:w="1132" w:type="dxa"/>
+          </w:tcPr>
+          <w:p>
+            <w:pPr>
+              <w:rPr>
+                <w:rFonts w:ascii="Arial" w:hAnsi="Arial" w:cs="Arial"/>
+              </w:rPr>
+            </w:pPr>
+            <w:r>
+              <w:rPr>
+                <w:rFonts w:ascii="Arial" w:hAnsi="Arial" w:cs="Arial"/>
+              </w:rPr>
+              <w:t>(1),(2)</w:t>
+            </w:r>
+          </w:p>
+        </w:tc>
+      </w:tr>
+      <w:tr>
+        <w:tc>
+          <w:tcPr>
+            <w:tcW w:w="474" w:type="dxa"/>
+          </w:tcPr>
+          <w:p>
+            <w:pPr>
+              <w:rPr>
+                <w:rFonts w:ascii="Arial" w:hAnsi="Arial" w:cs="Arial"/>
+              </w:rPr>
+            </w:pPr>
+            <w:r>
+              <w:rPr>
+                <w:rFonts w:ascii="Arial" w:hAnsi="Arial" w:cs="Arial"/>
+              </w:rPr>
+              <w:t>6.</w:t>
+            </w:r>
+          </w:p>
+        </w:tc>
+        <w:tc>
+          <w:tcPr>
+            <w:tcW w:w="2010" w:type="dxa"/>
+          </w:tcPr>
+          <w:p>
+            <w:pPr>
+              <w:rPr>
+                <w:rFonts w:ascii="Arial" w:hAnsi="Arial" w:cs="Arial"/>
+              </w:rPr>
+            </w:pPr>
+            <w:r>
+              <w:rPr>
+                <w:rFonts w:ascii="Arial" w:hAnsi="Arial" w:cs="Arial"/>
+              </w:rPr>
+              <w:t>Usuarios Finales</w:t>
+            </w:r>
+          </w:p>
+        </w:tc>
+        <w:tc>
+          <w:tcPr>
+            <w:tcW w:w="3228" w:type="dxa"/>
+          </w:tcPr>
+          <w:p>
+            <w:pPr>
+              <w:pStyle w:val="Prrafodelista"/>
+              <w:numPr>
+                <w:ilvl w:val="0"/>
+                <w:numId w:val="8"/>
+              </w:numPr>
+              <w:rPr>
+                <w:rFonts w:ascii="Arial" w:hAnsi="Arial" w:cs="Arial"/>
+              </w:rPr>
+            </w:pPr>
+            <w:r>
+              <w:rPr>
+                <w:rFonts w:ascii="Arial" w:hAnsi="Arial" w:cs="Arial"/>
+              </w:rPr>
+              <w:t>Médicos Encargados de la Clínica</w:t>
+            </w:r>
+          </w:p>
+        </w:tc>
+        <w:tc>
+          <w:tcPr>
+            <w:tcW w:w="3214" w:type="dxa"/>
+          </w:tcPr>
+          <w:p>
+            <w:pPr>
+              <w:pStyle w:val="Prrafodelista"/>
+              <w:numPr>
+                <w:ilvl w:val="0"/>
+                <w:numId w:val="10"/>
+              </w:numPr>
+              <w:rPr>
+                <w:rFonts w:ascii="Arial" w:hAnsi="Arial" w:cs="Arial"/>
+              </w:rPr>
+            </w:pPr>
+            <w:r>
+              <w:rPr>
+                <w:rFonts w:ascii="Arial" w:hAnsi="Arial" w:cs="Arial"/>
+              </w:rPr>
+              <w:t>Proveer retroalimentación al analista del sistema</w:t>
+            </w:r>
+          </w:p>
+        </w:tc>
+        <w:tc>
+          <w:tcPr>
+            <w:tcW w:w="1132" w:type="dxa"/>
+          </w:tcPr>
+          <w:p>
+            <w:pPr>
+              <w:rPr>
+                <w:rFonts w:ascii="Arial" w:hAnsi="Arial" w:cs="Arial"/>
+              </w:rPr>
+            </w:pPr>
+            <w:r>
+              <w:rPr>
+                <w:rFonts w:ascii="Arial" w:hAnsi="Arial" w:cs="Arial"/>
+              </w:rPr>
+              <w:t>(2)</w:t>
+            </w:r>
+          </w:p>
+        </w:tc>
+      </w:tr>
+      <w:tr>
+        <w:tc>
+          <w:tcPr>
+            <w:tcW w:w="474" w:type="dxa"/>
+          </w:tcPr>
+          <w:p>
+            <w:pPr>
+              <w:rPr>
+                <w:rFonts w:ascii="Arial" w:hAnsi="Arial" w:cs="Arial"/>
+              </w:rPr>
+            </w:pPr>
+            <w:r>
+              <w:rPr>
+                <w:rFonts w:ascii="Arial" w:hAnsi="Arial" w:cs="Arial"/>
+              </w:rPr>
+              <w:t>7.</w:t>
+            </w:r>
+          </w:p>
+        </w:tc>
+        <w:tc>
+          <w:tcPr>
+            <w:tcW w:w="2010" w:type="dxa"/>
+          </w:tcPr>
+          <w:p>
+            <w:pPr>
+              <w:rPr>
+                <w:rFonts w:ascii="Arial" w:hAnsi="Arial" w:cs="Arial"/>
+              </w:rPr>
+            </w:pPr>
+            <w:r>
+              <w:rPr>
+                <w:rFonts w:ascii="Arial" w:hAnsi="Arial" w:cs="Arial"/>
+              </w:rPr>
+              <w:t>Cliente Principal</w:t>
+            </w:r>
+          </w:p>
+        </w:tc>
+        <w:tc>
+          <w:tcPr>
+            <w:tcW w:w="3228" w:type="dxa"/>
+          </w:tcPr>
+          <w:p>
+            <w:pPr>
+              <w:pStyle w:val="Prrafodelista"/>
+              <w:numPr>
+                <w:ilvl w:val="0"/>
+                <w:numId w:val="8"/>
+              </w:numPr>
+              <w:rPr>
+                <w:rFonts w:ascii="Arial" w:hAnsi="Arial" w:cs="Arial"/>
+              </w:rPr>
+            </w:pPr>
+            <w:r>
+              <w:rPr>
+                <w:rFonts w:ascii="Arial" w:hAnsi="Arial" w:cs="Arial"/>
+              </w:rPr>
+              <w:t xml:space="preserve">Dra. </w:t>
+            </w:r>
+            <w:proofErr w:type="spellStart"/>
+            <w:r>
+              <w:rPr>
+                <w:rFonts w:ascii="Arial" w:hAnsi="Arial" w:cs="Arial"/>
+              </w:rPr>
+              <w:t>Nicolle</w:t>
+            </w:r>
+            <w:proofErr w:type="spellEnd"/>
+            <w:r>
+              <w:rPr>
+                <w:rFonts w:ascii="Arial" w:hAnsi="Arial" w:cs="Arial"/>
+              </w:rPr>
+              <w:t xml:space="preserve"> </w:t>
+            </w:r>
+            <w:proofErr w:type="spellStart"/>
+            <w:r>
+              <w:rPr>
+                <w:rFonts w:ascii="Arial" w:hAnsi="Arial" w:cs="Arial"/>
+              </w:rPr>
+              <w:t>Sanchez</w:t>
+            </w:r>
+            <w:proofErr w:type="spellEnd"/>
+            <w:r>
+              <w:rPr>
+                <w:rFonts w:ascii="Arial" w:hAnsi="Arial" w:cs="Arial"/>
+              </w:rPr>
+              <w:t xml:space="preserve"> </w:t>
+            </w:r>
+          </w:p>
+        </w:tc>
+        <w:tc>
+          <w:tcPr>
+            <w:tcW w:w="3214" w:type="dxa"/>
+          </w:tcPr>
+          <w:p>
+            <w:pPr>
+              <w:pStyle w:val="Prrafodelista"/>
+              <w:numPr>
+                <w:ilvl w:val="0"/>
+                <w:numId w:val="11"/>
+              </w:numPr>
+              <w:rPr>
+                <w:rFonts w:ascii="Arial" w:hAnsi="Arial" w:cs="Arial"/>
+              </w:rPr>
+            </w:pPr>
+            <w:r>
+              <w:rPr>
+                <w:rFonts w:ascii="Arial" w:hAnsi="Arial" w:cs="Arial"/>
+              </w:rPr>
+              <w:t>Proveer retroalimentación al analista del sistema</w:t>
+            </w:r>
+          </w:p>
+        </w:tc>
+        <w:tc>
+          <w:tcPr>
+            <w:tcW w:w="1132" w:type="dxa"/>
+          </w:tcPr>
+          <w:p>
+            <w:pPr>
+              <w:rPr>
+                <w:rFonts w:ascii="Arial" w:hAnsi="Arial" w:cs="Arial"/>
+              </w:rPr>
+            </w:pPr>
+            <w:r>
+              <w:rPr>
+                <w:rFonts w:ascii="Arial" w:hAnsi="Arial" w:cs="Arial"/>
+              </w:rPr>
+              <w:t>(2)</w:t>
+            </w:r>
+          </w:p>
+        </w:tc>
+      </w:tr>
+    </w:tbl>
+    <w:p>
+      <w:pPr>
+        <w:rPr>
+          <w:rFonts w:ascii="Arial" w:hAnsi="Arial" w:cs="Arial"/>
+          <w:lang w:val="es-ES"/>
+        </w:rPr>
+      </w:pPr>
+      <w:bookmarkStart w:id="1" w:name="_GoBack"/>
+      <w:bookmarkEnd w:id="1"/>
     </w:p>
     <w:sectPr>
       <w:pgSz w:w="12240" w:h="15840"/>
@@ -297,6 +1556,1199 @@
     </w:sectPr>
   </w:body>
 </w:document>
+</file>
+
+<file path=word/numbering.xml><?xml version="1.0" encoding="utf-8"?>
+<w:numbering xmlns:wpc="http://schemas.microsoft.com/office/word/2010/wordprocessingCanvas" xmlns:cx="http://schemas.microsoft.com/office/drawing/2014/chartex" xmlns:mc="http://schemas.openxmlformats.org/markup-compatibility/2006" xmlns:o="urn:schemas-microsoft-com:office:office" xmlns:r="http://schemas.openxmlformats.org/officeDocument/2006/relationships" xmlns:m="http://schemas.openxmlformats.org/officeDocument/2006/math" xmlns:v="urn:schemas-microsoft-com:vml" xmlns:wp14="http://schemas.microsoft.com/office/word/2010/wordprocessingDrawing" xmlns:wp="http://schemas.openxmlformats.org/drawingml/2006/wordprocessingDrawing" xmlns:w10="urn:schemas-microsoft-com:office:word" xmlns:w="http://schemas.openxmlformats.org/wordprocessingml/2006/main" xmlns:w14="http://schemas.microsoft.com/office/word/2010/wordml" xmlns:w15="http://schemas.microsoft.com/office/word/2012/wordml" xmlns:w16se="http://schemas.microsoft.com/office/word/2015/wordml/symex" xmlns:wpg="http://schemas.microsoft.com/office/word/2010/wordprocessingGroup" xmlns:wpi="http://schemas.microsoft.com/office/word/2010/wordprocessingInk" xmlns:wne="http://schemas.microsoft.com/office/word/2006/wordml" xmlns:wps="http://schemas.microsoft.com/office/word/2010/wordprocessingShape" mc:Ignorable="w14 w15 w16se wp14">
+  <w:abstractNum w:abstractNumId="0" w15:restartNumberingAfterBreak="0">
+    <w:nsid w:val="0269166F"/>
+    <w:multiLevelType w:val="hybridMultilevel"/>
+    <w:tmpl w:val="0C9AAB14"/>
+    <w:lvl w:ilvl="0" w:tplc="04090001">
+      <w:start w:val="1"/>
+      <w:numFmt w:val="bullet"/>
+      <w:lvlText w:val=""/>
+      <w:lvlJc w:val="left"/>
+      <w:pPr>
+        <w:ind w:left="720" w:hanging="360"/>
+      </w:pPr>
+      <w:rPr>
+        <w:rFonts w:ascii="Symbol" w:hAnsi="Symbol" w:hint="default"/>
+      </w:rPr>
+    </w:lvl>
+    <w:lvl w:ilvl="1" w:tplc="04090003" w:tentative="1">
+      <w:start w:val="1"/>
+      <w:numFmt w:val="bullet"/>
+      <w:lvlText w:val="o"/>
+      <w:lvlJc w:val="left"/>
+      <w:pPr>
+        <w:ind w:left="1440" w:hanging="360"/>
+      </w:pPr>
+      <w:rPr>
+        <w:rFonts w:ascii="Courier New" w:hAnsi="Courier New" w:cs="Courier New" w:hint="default"/>
+      </w:rPr>
+    </w:lvl>
+    <w:lvl w:ilvl="2" w:tplc="04090005" w:tentative="1">
+      <w:start w:val="1"/>
+      <w:numFmt w:val="bullet"/>
+      <w:lvlText w:val=""/>
+      <w:lvlJc w:val="left"/>
+      <w:pPr>
+        <w:ind w:left="2160" w:hanging="360"/>
+      </w:pPr>
+      <w:rPr>
+        <w:rFonts w:ascii="Wingdings" w:hAnsi="Wingdings" w:hint="default"/>
+      </w:rPr>
+    </w:lvl>
+    <w:lvl w:ilvl="3" w:tplc="04090001" w:tentative="1">
+      <w:start w:val="1"/>
+      <w:numFmt w:val="bullet"/>
+      <w:lvlText w:val=""/>
+      <w:lvlJc w:val="left"/>
+      <w:pPr>
+        <w:ind w:left="2880" w:hanging="360"/>
+      </w:pPr>
+      <w:rPr>
+        <w:rFonts w:ascii="Symbol" w:hAnsi="Symbol" w:hint="default"/>
+      </w:rPr>
+    </w:lvl>
+    <w:lvl w:ilvl="4" w:tplc="04090003" w:tentative="1">
+      <w:start w:val="1"/>
+      <w:numFmt w:val="bullet"/>
+      <w:lvlText w:val="o"/>
+      <w:lvlJc w:val="left"/>
+      <w:pPr>
+        <w:ind w:left="3600" w:hanging="360"/>
+      </w:pPr>
+      <w:rPr>
+        <w:rFonts w:ascii="Courier New" w:hAnsi="Courier New" w:cs="Courier New" w:hint="default"/>
+      </w:rPr>
+    </w:lvl>
+    <w:lvl w:ilvl="5" w:tplc="04090005" w:tentative="1">
+      <w:start w:val="1"/>
+      <w:numFmt w:val="bullet"/>
+      <w:lvlText w:val=""/>
+      <w:lvlJc w:val="left"/>
+      <w:pPr>
+        <w:ind w:left="4320" w:hanging="360"/>
+      </w:pPr>
+      <w:rPr>
+        <w:rFonts w:ascii="Wingdings" w:hAnsi="Wingdings" w:hint="default"/>
+      </w:rPr>
+    </w:lvl>
+    <w:lvl w:ilvl="6" w:tplc="04090001" w:tentative="1">
+      <w:start w:val="1"/>
+      <w:numFmt w:val="bullet"/>
+      <w:lvlText w:val=""/>
+      <w:lvlJc w:val="left"/>
+      <w:pPr>
+        <w:ind w:left="5040" w:hanging="360"/>
+      </w:pPr>
+      <w:rPr>
+        <w:rFonts w:ascii="Symbol" w:hAnsi="Symbol" w:hint="default"/>
+      </w:rPr>
+    </w:lvl>
+    <w:lvl w:ilvl="7" w:tplc="04090003" w:tentative="1">
+      <w:start w:val="1"/>
+      <w:numFmt w:val="bullet"/>
+      <w:lvlText w:val="o"/>
+      <w:lvlJc w:val="left"/>
+      <w:pPr>
+        <w:ind w:left="5760" w:hanging="360"/>
+      </w:pPr>
+      <w:rPr>
+        <w:rFonts w:ascii="Courier New" w:hAnsi="Courier New" w:cs="Courier New" w:hint="default"/>
+      </w:rPr>
+    </w:lvl>
+    <w:lvl w:ilvl="8" w:tplc="04090005" w:tentative="1">
+      <w:start w:val="1"/>
+      <w:numFmt w:val="bullet"/>
+      <w:lvlText w:val=""/>
+      <w:lvlJc w:val="left"/>
+      <w:pPr>
+        <w:ind w:left="6480" w:hanging="360"/>
+      </w:pPr>
+      <w:rPr>
+        <w:rFonts w:ascii="Wingdings" w:hAnsi="Wingdings" w:hint="default"/>
+      </w:rPr>
+    </w:lvl>
+  </w:abstractNum>
+  <w:abstractNum w:abstractNumId="1" w15:restartNumberingAfterBreak="0">
+    <w:nsid w:val="0F2109FF"/>
+    <w:multiLevelType w:val="hybridMultilevel"/>
+    <w:tmpl w:val="643CADAA"/>
+    <w:lvl w:ilvl="0" w:tplc="04090001">
+      <w:start w:val="1"/>
+      <w:numFmt w:val="bullet"/>
+      <w:lvlText w:val=""/>
+      <w:lvlJc w:val="left"/>
+      <w:pPr>
+        <w:ind w:left="720" w:hanging="360"/>
+      </w:pPr>
+      <w:rPr>
+        <w:rFonts w:ascii="Symbol" w:hAnsi="Symbol" w:hint="default"/>
+      </w:rPr>
+    </w:lvl>
+    <w:lvl w:ilvl="1" w:tplc="04090003" w:tentative="1">
+      <w:start w:val="1"/>
+      <w:numFmt w:val="bullet"/>
+      <w:lvlText w:val="o"/>
+      <w:lvlJc w:val="left"/>
+      <w:pPr>
+        <w:ind w:left="1440" w:hanging="360"/>
+      </w:pPr>
+      <w:rPr>
+        <w:rFonts w:ascii="Courier New" w:hAnsi="Courier New" w:cs="Courier New" w:hint="default"/>
+      </w:rPr>
+    </w:lvl>
+    <w:lvl w:ilvl="2" w:tplc="04090005" w:tentative="1">
+      <w:start w:val="1"/>
+      <w:numFmt w:val="bullet"/>
+      <w:lvlText w:val=""/>
+      <w:lvlJc w:val="left"/>
+      <w:pPr>
+        <w:ind w:left="2160" w:hanging="360"/>
+      </w:pPr>
+      <w:rPr>
+        <w:rFonts w:ascii="Wingdings" w:hAnsi="Wingdings" w:hint="default"/>
+      </w:rPr>
+    </w:lvl>
+    <w:lvl w:ilvl="3" w:tplc="04090001" w:tentative="1">
+      <w:start w:val="1"/>
+      <w:numFmt w:val="bullet"/>
+      <w:lvlText w:val=""/>
+      <w:lvlJc w:val="left"/>
+      <w:pPr>
+        <w:ind w:left="2880" w:hanging="360"/>
+      </w:pPr>
+      <w:rPr>
+        <w:rFonts w:ascii="Symbol" w:hAnsi="Symbol" w:hint="default"/>
+      </w:rPr>
+    </w:lvl>
+    <w:lvl w:ilvl="4" w:tplc="04090003" w:tentative="1">
+      <w:start w:val="1"/>
+      <w:numFmt w:val="bullet"/>
+      <w:lvlText w:val="o"/>
+      <w:lvlJc w:val="left"/>
+      <w:pPr>
+        <w:ind w:left="3600" w:hanging="360"/>
+      </w:pPr>
+      <w:rPr>
+        <w:rFonts w:ascii="Courier New" w:hAnsi="Courier New" w:cs="Courier New" w:hint="default"/>
+      </w:rPr>
+    </w:lvl>
+    <w:lvl w:ilvl="5" w:tplc="04090005" w:tentative="1">
+      <w:start w:val="1"/>
+      <w:numFmt w:val="bullet"/>
+      <w:lvlText w:val=""/>
+      <w:lvlJc w:val="left"/>
+      <w:pPr>
+        <w:ind w:left="4320" w:hanging="360"/>
+      </w:pPr>
+      <w:rPr>
+        <w:rFonts w:ascii="Wingdings" w:hAnsi="Wingdings" w:hint="default"/>
+      </w:rPr>
+    </w:lvl>
+    <w:lvl w:ilvl="6" w:tplc="04090001" w:tentative="1">
+      <w:start w:val="1"/>
+      <w:numFmt w:val="bullet"/>
+      <w:lvlText w:val=""/>
+      <w:lvlJc w:val="left"/>
+      <w:pPr>
+        <w:ind w:left="5040" w:hanging="360"/>
+      </w:pPr>
+      <w:rPr>
+        <w:rFonts w:ascii="Symbol" w:hAnsi="Symbol" w:hint="default"/>
+      </w:rPr>
+    </w:lvl>
+    <w:lvl w:ilvl="7" w:tplc="04090003" w:tentative="1">
+      <w:start w:val="1"/>
+      <w:numFmt w:val="bullet"/>
+      <w:lvlText w:val="o"/>
+      <w:lvlJc w:val="left"/>
+      <w:pPr>
+        <w:ind w:left="5760" w:hanging="360"/>
+      </w:pPr>
+      <w:rPr>
+        <w:rFonts w:ascii="Courier New" w:hAnsi="Courier New" w:cs="Courier New" w:hint="default"/>
+      </w:rPr>
+    </w:lvl>
+    <w:lvl w:ilvl="8" w:tplc="04090005" w:tentative="1">
+      <w:start w:val="1"/>
+      <w:numFmt w:val="bullet"/>
+      <w:lvlText w:val=""/>
+      <w:lvlJc w:val="left"/>
+      <w:pPr>
+        <w:ind w:left="6480" w:hanging="360"/>
+      </w:pPr>
+      <w:rPr>
+        <w:rFonts w:ascii="Wingdings" w:hAnsi="Wingdings" w:hint="default"/>
+      </w:rPr>
+    </w:lvl>
+  </w:abstractNum>
+  <w:abstractNum w:abstractNumId="2" w15:restartNumberingAfterBreak="0">
+    <w:nsid w:val="19661456"/>
+    <w:multiLevelType w:val="hybridMultilevel"/>
+    <w:tmpl w:val="830031EA"/>
+    <w:lvl w:ilvl="0" w:tplc="0409000F">
+      <w:start w:val="1"/>
+      <w:numFmt w:val="decimal"/>
+      <w:lvlText w:val="%1."/>
+      <w:lvlJc w:val="left"/>
+      <w:pPr>
+        <w:ind w:left="720" w:hanging="360"/>
+      </w:pPr>
+      <w:rPr>
+        <w:rFonts w:hint="default"/>
+      </w:rPr>
+    </w:lvl>
+    <w:lvl w:ilvl="1" w:tplc="04090019" w:tentative="1">
+      <w:start w:val="1"/>
+      <w:numFmt w:val="lowerLetter"/>
+      <w:lvlText w:val="%2."/>
+      <w:lvlJc w:val="left"/>
+      <w:pPr>
+        <w:ind w:left="1440" w:hanging="360"/>
+      </w:pPr>
+    </w:lvl>
+    <w:lvl w:ilvl="2" w:tplc="0409001B" w:tentative="1">
+      <w:start w:val="1"/>
+      <w:numFmt w:val="lowerRoman"/>
+      <w:lvlText w:val="%3."/>
+      <w:lvlJc w:val="right"/>
+      <w:pPr>
+        <w:ind w:left="2160" w:hanging="180"/>
+      </w:pPr>
+    </w:lvl>
+    <w:lvl w:ilvl="3" w:tplc="0409000F" w:tentative="1">
+      <w:start w:val="1"/>
+      <w:numFmt w:val="decimal"/>
+      <w:lvlText w:val="%4."/>
+      <w:lvlJc w:val="left"/>
+      <w:pPr>
+        <w:ind w:left="2880" w:hanging="360"/>
+      </w:pPr>
+    </w:lvl>
+    <w:lvl w:ilvl="4" w:tplc="04090019" w:tentative="1">
+      <w:start w:val="1"/>
+      <w:numFmt w:val="lowerLetter"/>
+      <w:lvlText w:val="%5."/>
+      <w:lvlJc w:val="left"/>
+      <w:pPr>
+        <w:ind w:left="3600" w:hanging="360"/>
+      </w:pPr>
+    </w:lvl>
+    <w:lvl w:ilvl="5" w:tplc="0409001B" w:tentative="1">
+      <w:start w:val="1"/>
+      <w:numFmt w:val="lowerRoman"/>
+      <w:lvlText w:val="%6."/>
+      <w:lvlJc w:val="right"/>
+      <w:pPr>
+        <w:ind w:left="4320" w:hanging="180"/>
+      </w:pPr>
+    </w:lvl>
+    <w:lvl w:ilvl="6" w:tplc="0409000F" w:tentative="1">
+      <w:start w:val="1"/>
+      <w:numFmt w:val="decimal"/>
+      <w:lvlText w:val="%7."/>
+      <w:lvlJc w:val="left"/>
+      <w:pPr>
+        <w:ind w:left="5040" w:hanging="360"/>
+      </w:pPr>
+    </w:lvl>
+    <w:lvl w:ilvl="7" w:tplc="04090019" w:tentative="1">
+      <w:start w:val="1"/>
+      <w:numFmt w:val="lowerLetter"/>
+      <w:lvlText w:val="%8."/>
+      <w:lvlJc w:val="left"/>
+      <w:pPr>
+        <w:ind w:left="5760" w:hanging="360"/>
+      </w:pPr>
+    </w:lvl>
+    <w:lvl w:ilvl="8" w:tplc="0409001B" w:tentative="1">
+      <w:start w:val="1"/>
+      <w:numFmt w:val="lowerRoman"/>
+      <w:lvlText w:val="%9."/>
+      <w:lvlJc w:val="right"/>
+      <w:pPr>
+        <w:ind w:left="6480" w:hanging="180"/>
+      </w:pPr>
+    </w:lvl>
+  </w:abstractNum>
+  <w:abstractNum w:abstractNumId="3" w15:restartNumberingAfterBreak="0">
+    <w:nsid w:val="1BD204F1"/>
+    <w:multiLevelType w:val="hybridMultilevel"/>
+    <w:tmpl w:val="7D8617D6"/>
+    <w:lvl w:ilvl="0" w:tplc="0409000F">
+      <w:start w:val="1"/>
+      <w:numFmt w:val="decimal"/>
+      <w:lvlText w:val="%1."/>
+      <w:lvlJc w:val="left"/>
+      <w:pPr>
+        <w:ind w:left="720" w:hanging="360"/>
+      </w:pPr>
+    </w:lvl>
+    <w:lvl w:ilvl="1" w:tplc="04090019" w:tentative="1">
+      <w:start w:val="1"/>
+      <w:numFmt w:val="lowerLetter"/>
+      <w:lvlText w:val="%2."/>
+      <w:lvlJc w:val="left"/>
+      <w:pPr>
+        <w:ind w:left="1440" w:hanging="360"/>
+      </w:pPr>
+    </w:lvl>
+    <w:lvl w:ilvl="2" w:tplc="0409001B" w:tentative="1">
+      <w:start w:val="1"/>
+      <w:numFmt w:val="lowerRoman"/>
+      <w:lvlText w:val="%3."/>
+      <w:lvlJc w:val="right"/>
+      <w:pPr>
+        <w:ind w:left="2160" w:hanging="180"/>
+      </w:pPr>
+    </w:lvl>
+    <w:lvl w:ilvl="3" w:tplc="0409000F" w:tentative="1">
+      <w:start w:val="1"/>
+      <w:numFmt w:val="decimal"/>
+      <w:lvlText w:val="%4."/>
+      <w:lvlJc w:val="left"/>
+      <w:pPr>
+        <w:ind w:left="2880" w:hanging="360"/>
+      </w:pPr>
+    </w:lvl>
+    <w:lvl w:ilvl="4" w:tplc="04090019" w:tentative="1">
+      <w:start w:val="1"/>
+      <w:numFmt w:val="lowerLetter"/>
+      <w:lvlText w:val="%5."/>
+      <w:lvlJc w:val="left"/>
+      <w:pPr>
+        <w:ind w:left="3600" w:hanging="360"/>
+      </w:pPr>
+    </w:lvl>
+    <w:lvl w:ilvl="5" w:tplc="0409001B" w:tentative="1">
+      <w:start w:val="1"/>
+      <w:numFmt w:val="lowerRoman"/>
+      <w:lvlText w:val="%6."/>
+      <w:lvlJc w:val="right"/>
+      <w:pPr>
+        <w:ind w:left="4320" w:hanging="180"/>
+      </w:pPr>
+    </w:lvl>
+    <w:lvl w:ilvl="6" w:tplc="0409000F" w:tentative="1">
+      <w:start w:val="1"/>
+      <w:numFmt w:val="decimal"/>
+      <w:lvlText w:val="%7."/>
+      <w:lvlJc w:val="left"/>
+      <w:pPr>
+        <w:ind w:left="5040" w:hanging="360"/>
+      </w:pPr>
+    </w:lvl>
+    <w:lvl w:ilvl="7" w:tplc="04090019" w:tentative="1">
+      <w:start w:val="1"/>
+      <w:numFmt w:val="lowerLetter"/>
+      <w:lvlText w:val="%8."/>
+      <w:lvlJc w:val="left"/>
+      <w:pPr>
+        <w:ind w:left="5760" w:hanging="360"/>
+      </w:pPr>
+    </w:lvl>
+    <w:lvl w:ilvl="8" w:tplc="0409001B" w:tentative="1">
+      <w:start w:val="1"/>
+      <w:numFmt w:val="lowerRoman"/>
+      <w:lvlText w:val="%9."/>
+      <w:lvlJc w:val="right"/>
+      <w:pPr>
+        <w:ind w:left="6480" w:hanging="180"/>
+      </w:pPr>
+    </w:lvl>
+  </w:abstractNum>
+  <w:abstractNum w:abstractNumId="4" w15:restartNumberingAfterBreak="0">
+    <w:nsid w:val="4C5F2A40"/>
+    <w:multiLevelType w:val="hybridMultilevel"/>
+    <w:tmpl w:val="120C9C8C"/>
+    <w:lvl w:ilvl="0" w:tplc="0409000F">
+      <w:start w:val="1"/>
+      <w:numFmt w:val="decimal"/>
+      <w:lvlText w:val="%1."/>
+      <w:lvlJc w:val="left"/>
+      <w:pPr>
+        <w:ind w:left="720" w:hanging="360"/>
+      </w:pPr>
+      <w:rPr>
+        <w:rFonts w:hint="default"/>
+      </w:rPr>
+    </w:lvl>
+    <w:lvl w:ilvl="1" w:tplc="04090019" w:tentative="1">
+      <w:start w:val="1"/>
+      <w:numFmt w:val="lowerLetter"/>
+      <w:lvlText w:val="%2."/>
+      <w:lvlJc w:val="left"/>
+      <w:pPr>
+        <w:ind w:left="1440" w:hanging="360"/>
+      </w:pPr>
+    </w:lvl>
+    <w:lvl w:ilvl="2" w:tplc="0409001B" w:tentative="1">
+      <w:start w:val="1"/>
+      <w:numFmt w:val="lowerRoman"/>
+      <w:lvlText w:val="%3."/>
+      <w:lvlJc w:val="right"/>
+      <w:pPr>
+        <w:ind w:left="2160" w:hanging="180"/>
+      </w:pPr>
+    </w:lvl>
+    <w:lvl w:ilvl="3" w:tplc="0409000F" w:tentative="1">
+      <w:start w:val="1"/>
+      <w:numFmt w:val="decimal"/>
+      <w:lvlText w:val="%4."/>
+      <w:lvlJc w:val="left"/>
+      <w:pPr>
+        <w:ind w:left="2880" w:hanging="360"/>
+      </w:pPr>
+    </w:lvl>
+    <w:lvl w:ilvl="4" w:tplc="04090019" w:tentative="1">
+      <w:start w:val="1"/>
+      <w:numFmt w:val="lowerLetter"/>
+      <w:lvlText w:val="%5."/>
+      <w:lvlJc w:val="left"/>
+      <w:pPr>
+        <w:ind w:left="3600" w:hanging="360"/>
+      </w:pPr>
+    </w:lvl>
+    <w:lvl w:ilvl="5" w:tplc="0409001B" w:tentative="1">
+      <w:start w:val="1"/>
+      <w:numFmt w:val="lowerRoman"/>
+      <w:lvlText w:val="%6."/>
+      <w:lvlJc w:val="right"/>
+      <w:pPr>
+        <w:ind w:left="4320" w:hanging="180"/>
+      </w:pPr>
+    </w:lvl>
+    <w:lvl w:ilvl="6" w:tplc="0409000F" w:tentative="1">
+      <w:start w:val="1"/>
+      <w:numFmt w:val="decimal"/>
+      <w:lvlText w:val="%7."/>
+      <w:lvlJc w:val="left"/>
+      <w:pPr>
+        <w:ind w:left="5040" w:hanging="360"/>
+      </w:pPr>
+    </w:lvl>
+    <w:lvl w:ilvl="7" w:tplc="04090019" w:tentative="1">
+      <w:start w:val="1"/>
+      <w:numFmt w:val="lowerLetter"/>
+      <w:lvlText w:val="%8."/>
+      <w:lvlJc w:val="left"/>
+      <w:pPr>
+        <w:ind w:left="5760" w:hanging="360"/>
+      </w:pPr>
+    </w:lvl>
+    <w:lvl w:ilvl="8" w:tplc="0409001B" w:tentative="1">
+      <w:start w:val="1"/>
+      <w:numFmt w:val="lowerRoman"/>
+      <w:lvlText w:val="%9."/>
+      <w:lvlJc w:val="right"/>
+      <w:pPr>
+        <w:ind w:left="6480" w:hanging="180"/>
+      </w:pPr>
+    </w:lvl>
+  </w:abstractNum>
+  <w:abstractNum w:abstractNumId="5" w15:restartNumberingAfterBreak="0">
+    <w:nsid w:val="50A04A63"/>
+    <w:multiLevelType w:val="hybridMultilevel"/>
+    <w:tmpl w:val="EA10EAB4"/>
+    <w:lvl w:ilvl="0" w:tplc="0409000F">
+      <w:start w:val="1"/>
+      <w:numFmt w:val="decimal"/>
+      <w:lvlText w:val="%1."/>
+      <w:lvlJc w:val="left"/>
+      <w:pPr>
+        <w:ind w:left="720" w:hanging="360"/>
+      </w:pPr>
+    </w:lvl>
+    <w:lvl w:ilvl="1" w:tplc="04090019" w:tentative="1">
+      <w:start w:val="1"/>
+      <w:numFmt w:val="lowerLetter"/>
+      <w:lvlText w:val="%2."/>
+      <w:lvlJc w:val="left"/>
+      <w:pPr>
+        <w:ind w:left="1440" w:hanging="360"/>
+      </w:pPr>
+    </w:lvl>
+    <w:lvl w:ilvl="2" w:tplc="0409001B" w:tentative="1">
+      <w:start w:val="1"/>
+      <w:numFmt w:val="lowerRoman"/>
+      <w:lvlText w:val="%3."/>
+      <w:lvlJc w:val="right"/>
+      <w:pPr>
+        <w:ind w:left="2160" w:hanging="180"/>
+      </w:pPr>
+    </w:lvl>
+    <w:lvl w:ilvl="3" w:tplc="0409000F" w:tentative="1">
+      <w:start w:val="1"/>
+      <w:numFmt w:val="decimal"/>
+      <w:lvlText w:val="%4."/>
+      <w:lvlJc w:val="left"/>
+      <w:pPr>
+        <w:ind w:left="2880" w:hanging="360"/>
+      </w:pPr>
+    </w:lvl>
+    <w:lvl w:ilvl="4" w:tplc="04090019" w:tentative="1">
+      <w:start w:val="1"/>
+      <w:numFmt w:val="lowerLetter"/>
+      <w:lvlText w:val="%5."/>
+      <w:lvlJc w:val="left"/>
+      <w:pPr>
+        <w:ind w:left="3600" w:hanging="360"/>
+      </w:pPr>
+    </w:lvl>
+    <w:lvl w:ilvl="5" w:tplc="0409001B" w:tentative="1">
+      <w:start w:val="1"/>
+      <w:numFmt w:val="lowerRoman"/>
+      <w:lvlText w:val="%6."/>
+      <w:lvlJc w:val="right"/>
+      <w:pPr>
+        <w:ind w:left="4320" w:hanging="180"/>
+      </w:pPr>
+    </w:lvl>
+    <w:lvl w:ilvl="6" w:tplc="0409000F" w:tentative="1">
+      <w:start w:val="1"/>
+      <w:numFmt w:val="decimal"/>
+      <w:lvlText w:val="%7."/>
+      <w:lvlJc w:val="left"/>
+      <w:pPr>
+        <w:ind w:left="5040" w:hanging="360"/>
+      </w:pPr>
+    </w:lvl>
+    <w:lvl w:ilvl="7" w:tplc="04090019" w:tentative="1">
+      <w:start w:val="1"/>
+      <w:numFmt w:val="lowerLetter"/>
+      <w:lvlText w:val="%8."/>
+      <w:lvlJc w:val="left"/>
+      <w:pPr>
+        <w:ind w:left="5760" w:hanging="360"/>
+      </w:pPr>
+    </w:lvl>
+    <w:lvl w:ilvl="8" w:tplc="0409001B" w:tentative="1">
+      <w:start w:val="1"/>
+      <w:numFmt w:val="lowerRoman"/>
+      <w:lvlText w:val="%9."/>
+      <w:lvlJc w:val="right"/>
+      <w:pPr>
+        <w:ind w:left="6480" w:hanging="180"/>
+      </w:pPr>
+    </w:lvl>
+  </w:abstractNum>
+  <w:abstractNum w:abstractNumId="6" w15:restartNumberingAfterBreak="0">
+    <w:nsid w:val="518104F7"/>
+    <w:multiLevelType w:val="hybridMultilevel"/>
+    <w:tmpl w:val="5B1A5CAC"/>
+    <w:lvl w:ilvl="0" w:tplc="04090001">
+      <w:start w:val="1"/>
+      <w:numFmt w:val="bullet"/>
+      <w:lvlText w:val=""/>
+      <w:lvlJc w:val="left"/>
+      <w:pPr>
+        <w:ind w:left="720" w:hanging="360"/>
+      </w:pPr>
+      <w:rPr>
+        <w:rFonts w:ascii="Symbol" w:hAnsi="Symbol" w:hint="default"/>
+      </w:rPr>
+    </w:lvl>
+    <w:lvl w:ilvl="1" w:tplc="04090003" w:tentative="1">
+      <w:start w:val="1"/>
+      <w:numFmt w:val="bullet"/>
+      <w:lvlText w:val="o"/>
+      <w:lvlJc w:val="left"/>
+      <w:pPr>
+        <w:ind w:left="1440" w:hanging="360"/>
+      </w:pPr>
+      <w:rPr>
+        <w:rFonts w:ascii="Courier New" w:hAnsi="Courier New" w:cs="Courier New" w:hint="default"/>
+      </w:rPr>
+    </w:lvl>
+    <w:lvl w:ilvl="2" w:tplc="04090005" w:tentative="1">
+      <w:start w:val="1"/>
+      <w:numFmt w:val="bullet"/>
+      <w:lvlText w:val=""/>
+      <w:lvlJc w:val="left"/>
+      <w:pPr>
+        <w:ind w:left="2160" w:hanging="360"/>
+      </w:pPr>
+      <w:rPr>
+        <w:rFonts w:ascii="Wingdings" w:hAnsi="Wingdings" w:hint="default"/>
+      </w:rPr>
+    </w:lvl>
+    <w:lvl w:ilvl="3" w:tplc="04090001" w:tentative="1">
+      <w:start w:val="1"/>
+      <w:numFmt w:val="bullet"/>
+      <w:lvlText w:val=""/>
+      <w:lvlJc w:val="left"/>
+      <w:pPr>
+        <w:ind w:left="2880" w:hanging="360"/>
+      </w:pPr>
+      <w:rPr>
+        <w:rFonts w:ascii="Symbol" w:hAnsi="Symbol" w:hint="default"/>
+      </w:rPr>
+    </w:lvl>
+    <w:lvl w:ilvl="4" w:tplc="04090003" w:tentative="1">
+      <w:start w:val="1"/>
+      <w:numFmt w:val="bullet"/>
+      <w:lvlText w:val="o"/>
+      <w:lvlJc w:val="left"/>
+      <w:pPr>
+        <w:ind w:left="3600" w:hanging="360"/>
+      </w:pPr>
+      <w:rPr>
+        <w:rFonts w:ascii="Courier New" w:hAnsi="Courier New" w:cs="Courier New" w:hint="default"/>
+      </w:rPr>
+    </w:lvl>
+    <w:lvl w:ilvl="5" w:tplc="04090005" w:tentative="1">
+      <w:start w:val="1"/>
+      <w:numFmt w:val="bullet"/>
+      <w:lvlText w:val=""/>
+      <w:lvlJc w:val="left"/>
+      <w:pPr>
+        <w:ind w:left="4320" w:hanging="360"/>
+      </w:pPr>
+      <w:rPr>
+        <w:rFonts w:ascii="Wingdings" w:hAnsi="Wingdings" w:hint="default"/>
+      </w:rPr>
+    </w:lvl>
+    <w:lvl w:ilvl="6" w:tplc="04090001" w:tentative="1">
+      <w:start w:val="1"/>
+      <w:numFmt w:val="bullet"/>
+      <w:lvlText w:val=""/>
+      <w:lvlJc w:val="left"/>
+      <w:pPr>
+        <w:ind w:left="5040" w:hanging="360"/>
+      </w:pPr>
+      <w:rPr>
+        <w:rFonts w:ascii="Symbol" w:hAnsi="Symbol" w:hint="default"/>
+      </w:rPr>
+    </w:lvl>
+    <w:lvl w:ilvl="7" w:tplc="04090003" w:tentative="1">
+      <w:start w:val="1"/>
+      <w:numFmt w:val="bullet"/>
+      <w:lvlText w:val="o"/>
+      <w:lvlJc w:val="left"/>
+      <w:pPr>
+        <w:ind w:left="5760" w:hanging="360"/>
+      </w:pPr>
+      <w:rPr>
+        <w:rFonts w:ascii="Courier New" w:hAnsi="Courier New" w:cs="Courier New" w:hint="default"/>
+      </w:rPr>
+    </w:lvl>
+    <w:lvl w:ilvl="8" w:tplc="04090005" w:tentative="1">
+      <w:start w:val="1"/>
+      <w:numFmt w:val="bullet"/>
+      <w:lvlText w:val=""/>
+      <w:lvlJc w:val="left"/>
+      <w:pPr>
+        <w:ind w:left="6480" w:hanging="360"/>
+      </w:pPr>
+      <w:rPr>
+        <w:rFonts w:ascii="Wingdings" w:hAnsi="Wingdings" w:hint="default"/>
+      </w:rPr>
+    </w:lvl>
+  </w:abstractNum>
+  <w:abstractNum w:abstractNumId="7" w15:restartNumberingAfterBreak="0">
+    <w:nsid w:val="680313B2"/>
+    <w:multiLevelType w:val="hybridMultilevel"/>
+    <w:tmpl w:val="120C9C8C"/>
+    <w:lvl w:ilvl="0" w:tplc="0409000F">
+      <w:start w:val="1"/>
+      <w:numFmt w:val="decimal"/>
+      <w:lvlText w:val="%1."/>
+      <w:lvlJc w:val="left"/>
+      <w:pPr>
+        <w:ind w:left="720" w:hanging="360"/>
+      </w:pPr>
+      <w:rPr>
+        <w:rFonts w:hint="default"/>
+      </w:rPr>
+    </w:lvl>
+    <w:lvl w:ilvl="1" w:tplc="04090019" w:tentative="1">
+      <w:start w:val="1"/>
+      <w:numFmt w:val="lowerLetter"/>
+      <w:lvlText w:val="%2."/>
+      <w:lvlJc w:val="left"/>
+      <w:pPr>
+        <w:ind w:left="1440" w:hanging="360"/>
+      </w:pPr>
+    </w:lvl>
+    <w:lvl w:ilvl="2" w:tplc="0409001B" w:tentative="1">
+      <w:start w:val="1"/>
+      <w:numFmt w:val="lowerRoman"/>
+      <w:lvlText w:val="%3."/>
+      <w:lvlJc w:val="right"/>
+      <w:pPr>
+        <w:ind w:left="2160" w:hanging="180"/>
+      </w:pPr>
+    </w:lvl>
+    <w:lvl w:ilvl="3" w:tplc="0409000F" w:tentative="1">
+      <w:start w:val="1"/>
+      <w:numFmt w:val="decimal"/>
+      <w:lvlText w:val="%4."/>
+      <w:lvlJc w:val="left"/>
+      <w:pPr>
+        <w:ind w:left="2880" w:hanging="360"/>
+      </w:pPr>
+    </w:lvl>
+    <w:lvl w:ilvl="4" w:tplc="04090019" w:tentative="1">
+      <w:start w:val="1"/>
+      <w:numFmt w:val="lowerLetter"/>
+      <w:lvlText w:val="%5."/>
+      <w:lvlJc w:val="left"/>
+      <w:pPr>
+        <w:ind w:left="3600" w:hanging="360"/>
+      </w:pPr>
+    </w:lvl>
+    <w:lvl w:ilvl="5" w:tplc="0409001B" w:tentative="1">
+      <w:start w:val="1"/>
+      <w:numFmt w:val="lowerRoman"/>
+      <w:lvlText w:val="%6."/>
+      <w:lvlJc w:val="right"/>
+      <w:pPr>
+        <w:ind w:left="4320" w:hanging="180"/>
+      </w:pPr>
+    </w:lvl>
+    <w:lvl w:ilvl="6" w:tplc="0409000F" w:tentative="1">
+      <w:start w:val="1"/>
+      <w:numFmt w:val="decimal"/>
+      <w:lvlText w:val="%7."/>
+      <w:lvlJc w:val="left"/>
+      <w:pPr>
+        <w:ind w:left="5040" w:hanging="360"/>
+      </w:pPr>
+    </w:lvl>
+    <w:lvl w:ilvl="7" w:tplc="04090019" w:tentative="1">
+      <w:start w:val="1"/>
+      <w:numFmt w:val="lowerLetter"/>
+      <w:lvlText w:val="%8."/>
+      <w:lvlJc w:val="left"/>
+      <w:pPr>
+        <w:ind w:left="5760" w:hanging="360"/>
+      </w:pPr>
+    </w:lvl>
+    <w:lvl w:ilvl="8" w:tplc="0409001B" w:tentative="1">
+      <w:start w:val="1"/>
+      <w:numFmt w:val="lowerRoman"/>
+      <w:lvlText w:val="%9."/>
+      <w:lvlJc w:val="right"/>
+      <w:pPr>
+        <w:ind w:left="6480" w:hanging="180"/>
+      </w:pPr>
+    </w:lvl>
+  </w:abstractNum>
+  <w:abstractNum w:abstractNumId="8" w15:restartNumberingAfterBreak="0">
+    <w:nsid w:val="69DF4CD3"/>
+    <w:multiLevelType w:val="hybridMultilevel"/>
+    <w:tmpl w:val="FD18045C"/>
+    <w:lvl w:ilvl="0" w:tplc="0409000F">
+      <w:start w:val="1"/>
+      <w:numFmt w:val="decimal"/>
+      <w:lvlText w:val="%1."/>
+      <w:lvlJc w:val="left"/>
+      <w:pPr>
+        <w:ind w:left="720" w:hanging="360"/>
+      </w:pPr>
+    </w:lvl>
+    <w:lvl w:ilvl="1" w:tplc="04090019" w:tentative="1">
+      <w:start w:val="1"/>
+      <w:numFmt w:val="lowerLetter"/>
+      <w:lvlText w:val="%2."/>
+      <w:lvlJc w:val="left"/>
+      <w:pPr>
+        <w:ind w:left="1440" w:hanging="360"/>
+      </w:pPr>
+    </w:lvl>
+    <w:lvl w:ilvl="2" w:tplc="0409001B" w:tentative="1">
+      <w:start w:val="1"/>
+      <w:numFmt w:val="lowerRoman"/>
+      <w:lvlText w:val="%3."/>
+      <w:lvlJc w:val="right"/>
+      <w:pPr>
+        <w:ind w:left="2160" w:hanging="180"/>
+      </w:pPr>
+    </w:lvl>
+    <w:lvl w:ilvl="3" w:tplc="0409000F" w:tentative="1">
+      <w:start w:val="1"/>
+      <w:numFmt w:val="decimal"/>
+      <w:lvlText w:val="%4."/>
+      <w:lvlJc w:val="left"/>
+      <w:pPr>
+        <w:ind w:left="2880" w:hanging="360"/>
+      </w:pPr>
+    </w:lvl>
+    <w:lvl w:ilvl="4" w:tplc="04090019" w:tentative="1">
+      <w:start w:val="1"/>
+      <w:numFmt w:val="lowerLetter"/>
+      <w:lvlText w:val="%5."/>
+      <w:lvlJc w:val="left"/>
+      <w:pPr>
+        <w:ind w:left="3600" w:hanging="360"/>
+      </w:pPr>
+    </w:lvl>
+    <w:lvl w:ilvl="5" w:tplc="0409001B" w:tentative="1">
+      <w:start w:val="1"/>
+      <w:numFmt w:val="lowerRoman"/>
+      <w:lvlText w:val="%6."/>
+      <w:lvlJc w:val="right"/>
+      <w:pPr>
+        <w:ind w:left="4320" w:hanging="180"/>
+      </w:pPr>
+    </w:lvl>
+    <w:lvl w:ilvl="6" w:tplc="0409000F" w:tentative="1">
+      <w:start w:val="1"/>
+      <w:numFmt w:val="decimal"/>
+      <w:lvlText w:val="%7."/>
+      <w:lvlJc w:val="left"/>
+      <w:pPr>
+        <w:ind w:left="5040" w:hanging="360"/>
+      </w:pPr>
+    </w:lvl>
+    <w:lvl w:ilvl="7" w:tplc="04090019" w:tentative="1">
+      <w:start w:val="1"/>
+      <w:numFmt w:val="lowerLetter"/>
+      <w:lvlText w:val="%8."/>
+      <w:lvlJc w:val="left"/>
+      <w:pPr>
+        <w:ind w:left="5760" w:hanging="360"/>
+      </w:pPr>
+    </w:lvl>
+    <w:lvl w:ilvl="8" w:tplc="0409001B" w:tentative="1">
+      <w:start w:val="1"/>
+      <w:numFmt w:val="lowerRoman"/>
+      <w:lvlText w:val="%9."/>
+      <w:lvlJc w:val="right"/>
+      <w:pPr>
+        <w:ind w:left="6480" w:hanging="180"/>
+      </w:pPr>
+    </w:lvl>
+  </w:abstractNum>
+  <w:abstractNum w:abstractNumId="9" w15:restartNumberingAfterBreak="0">
+    <w:nsid w:val="70094F92"/>
+    <w:multiLevelType w:val="hybridMultilevel"/>
+    <w:tmpl w:val="14C400D2"/>
+    <w:lvl w:ilvl="0" w:tplc="0409000F">
+      <w:start w:val="1"/>
+      <w:numFmt w:val="decimal"/>
+      <w:lvlText w:val="%1."/>
+      <w:lvlJc w:val="left"/>
+      <w:pPr>
+        <w:ind w:left="720" w:hanging="360"/>
+      </w:pPr>
+      <w:rPr>
+        <w:rFonts w:hint="default"/>
+      </w:rPr>
+    </w:lvl>
+    <w:lvl w:ilvl="1" w:tplc="04090019" w:tentative="1">
+      <w:start w:val="1"/>
+      <w:numFmt w:val="lowerLetter"/>
+      <w:lvlText w:val="%2."/>
+      <w:lvlJc w:val="left"/>
+      <w:pPr>
+        <w:ind w:left="1440" w:hanging="360"/>
+      </w:pPr>
+    </w:lvl>
+    <w:lvl w:ilvl="2" w:tplc="0409001B" w:tentative="1">
+      <w:start w:val="1"/>
+      <w:numFmt w:val="lowerRoman"/>
+      <w:lvlText w:val="%3."/>
+      <w:lvlJc w:val="right"/>
+      <w:pPr>
+        <w:ind w:left="2160" w:hanging="180"/>
+      </w:pPr>
+    </w:lvl>
+    <w:lvl w:ilvl="3" w:tplc="0409000F" w:tentative="1">
+      <w:start w:val="1"/>
+      <w:numFmt w:val="decimal"/>
+      <w:lvlText w:val="%4."/>
+      <w:lvlJc w:val="left"/>
+      <w:pPr>
+        <w:ind w:left="2880" w:hanging="360"/>
+      </w:pPr>
+    </w:lvl>
+    <w:lvl w:ilvl="4" w:tplc="04090019" w:tentative="1">
+      <w:start w:val="1"/>
+      <w:numFmt w:val="lowerLetter"/>
+      <w:lvlText w:val="%5."/>
+      <w:lvlJc w:val="left"/>
+      <w:pPr>
+        <w:ind w:left="3600" w:hanging="360"/>
+      </w:pPr>
+    </w:lvl>
+    <w:lvl w:ilvl="5" w:tplc="0409001B" w:tentative="1">
+      <w:start w:val="1"/>
+      <w:numFmt w:val="lowerRoman"/>
+      <w:lvlText w:val="%6."/>
+      <w:lvlJc w:val="right"/>
+      <w:pPr>
+        <w:ind w:left="4320" w:hanging="180"/>
+      </w:pPr>
+    </w:lvl>
+    <w:lvl w:ilvl="6" w:tplc="0409000F" w:tentative="1">
+      <w:start w:val="1"/>
+      <w:numFmt w:val="decimal"/>
+      <w:lvlText w:val="%7."/>
+      <w:lvlJc w:val="left"/>
+      <w:pPr>
+        <w:ind w:left="5040" w:hanging="360"/>
+      </w:pPr>
+    </w:lvl>
+    <w:lvl w:ilvl="7" w:tplc="04090019" w:tentative="1">
+      <w:start w:val="1"/>
+      <w:numFmt w:val="lowerLetter"/>
+      <w:lvlText w:val="%8."/>
+      <w:lvlJc w:val="left"/>
+      <w:pPr>
+        <w:ind w:left="5760" w:hanging="360"/>
+      </w:pPr>
+    </w:lvl>
+    <w:lvl w:ilvl="8" w:tplc="0409001B" w:tentative="1">
+      <w:start w:val="1"/>
+      <w:numFmt w:val="lowerRoman"/>
+      <w:lvlText w:val="%9."/>
+      <w:lvlJc w:val="right"/>
+      <w:pPr>
+        <w:ind w:left="6480" w:hanging="180"/>
+      </w:pPr>
+    </w:lvl>
+  </w:abstractNum>
+  <w:abstractNum w:abstractNumId="10" w15:restartNumberingAfterBreak="0">
+    <w:nsid w:val="72421E2E"/>
+    <w:multiLevelType w:val="hybridMultilevel"/>
+    <w:tmpl w:val="FE20AFCA"/>
+    <w:lvl w:ilvl="0" w:tplc="04090001">
+      <w:start w:val="1"/>
+      <w:numFmt w:val="bullet"/>
+      <w:lvlText w:val=""/>
+      <w:lvlJc w:val="left"/>
+      <w:pPr>
+        <w:ind w:left="720" w:hanging="360"/>
+      </w:pPr>
+      <w:rPr>
+        <w:rFonts w:ascii="Symbol" w:hAnsi="Symbol" w:hint="default"/>
+      </w:rPr>
+    </w:lvl>
+    <w:lvl w:ilvl="1" w:tplc="04090003" w:tentative="1">
+      <w:start w:val="1"/>
+      <w:numFmt w:val="bullet"/>
+      <w:lvlText w:val="o"/>
+      <w:lvlJc w:val="left"/>
+      <w:pPr>
+        <w:ind w:left="1440" w:hanging="360"/>
+      </w:pPr>
+      <w:rPr>
+        <w:rFonts w:ascii="Courier New" w:hAnsi="Courier New" w:cs="Courier New" w:hint="default"/>
+      </w:rPr>
+    </w:lvl>
+    <w:lvl w:ilvl="2" w:tplc="04090005" w:tentative="1">
+      <w:start w:val="1"/>
+      <w:numFmt w:val="bullet"/>
+      <w:lvlText w:val=""/>
+      <w:lvlJc w:val="left"/>
+      <w:pPr>
+        <w:ind w:left="2160" w:hanging="360"/>
+      </w:pPr>
+      <w:rPr>
+        <w:rFonts w:ascii="Wingdings" w:hAnsi="Wingdings" w:hint="default"/>
+      </w:rPr>
+    </w:lvl>
+    <w:lvl w:ilvl="3" w:tplc="04090001" w:tentative="1">
+      <w:start w:val="1"/>
+      <w:numFmt w:val="bullet"/>
+      <w:lvlText w:val=""/>
+      <w:lvlJc w:val="left"/>
+      <w:pPr>
+        <w:ind w:left="2880" w:hanging="360"/>
+      </w:pPr>
+      <w:rPr>
+        <w:rFonts w:ascii="Symbol" w:hAnsi="Symbol" w:hint="default"/>
+      </w:rPr>
+    </w:lvl>
+    <w:lvl w:ilvl="4" w:tplc="04090003" w:tentative="1">
+      <w:start w:val="1"/>
+      <w:numFmt w:val="bullet"/>
+      <w:lvlText w:val="o"/>
+      <w:lvlJc w:val="left"/>
+      <w:pPr>
+        <w:ind w:left="3600" w:hanging="360"/>
+      </w:pPr>
+      <w:rPr>
+        <w:rFonts w:ascii="Courier New" w:hAnsi="Courier New" w:cs="Courier New" w:hint="default"/>
+      </w:rPr>
+    </w:lvl>
+    <w:lvl w:ilvl="5" w:tplc="04090005" w:tentative="1">
+      <w:start w:val="1"/>
+      <w:numFmt w:val="bullet"/>
+      <w:lvlText w:val=""/>
+      <w:lvlJc w:val="left"/>
+      <w:pPr>
+        <w:ind w:left="4320" w:hanging="360"/>
+      </w:pPr>
+      <w:rPr>
+        <w:rFonts w:ascii="Wingdings" w:hAnsi="Wingdings" w:hint="default"/>
+      </w:rPr>
+    </w:lvl>
+    <w:lvl w:ilvl="6" w:tplc="04090001" w:tentative="1">
+      <w:start w:val="1"/>
+      <w:numFmt w:val="bullet"/>
+      <w:lvlText w:val=""/>
+      <w:lvlJc w:val="left"/>
+      <w:pPr>
+        <w:ind w:left="5040" w:hanging="360"/>
+      </w:pPr>
+      <w:rPr>
+        <w:rFonts w:ascii="Symbol" w:hAnsi="Symbol" w:hint="default"/>
+      </w:rPr>
+    </w:lvl>
+    <w:lvl w:ilvl="7" w:tplc="04090003" w:tentative="1">
+      <w:start w:val="1"/>
+      <w:numFmt w:val="bullet"/>
+      <w:lvlText w:val="o"/>
+      <w:lvlJc w:val="left"/>
+      <w:pPr>
+        <w:ind w:left="5760" w:hanging="360"/>
+      </w:pPr>
+      <w:rPr>
+        <w:rFonts w:ascii="Courier New" w:hAnsi="Courier New" w:cs="Courier New" w:hint="default"/>
+      </w:rPr>
+    </w:lvl>
+    <w:lvl w:ilvl="8" w:tplc="04090005" w:tentative="1">
+      <w:start w:val="1"/>
+      <w:numFmt w:val="bullet"/>
+      <w:lvlText w:val=""/>
+      <w:lvlJc w:val="left"/>
+      <w:pPr>
+        <w:ind w:left="6480" w:hanging="360"/>
+      </w:pPr>
+      <w:rPr>
+        <w:rFonts w:ascii="Wingdings" w:hAnsi="Wingdings" w:hint="default"/>
+      </w:rPr>
+    </w:lvl>
+  </w:abstractNum>
+  <w:abstractNum w:abstractNumId="11" w15:restartNumberingAfterBreak="0">
+    <w:nsid w:val="7A450C4D"/>
+    <w:multiLevelType w:val="hybridMultilevel"/>
+    <w:tmpl w:val="8D4C36DC"/>
+    <w:lvl w:ilvl="0" w:tplc="0409000F">
+      <w:start w:val="1"/>
+      <w:numFmt w:val="decimal"/>
+      <w:lvlText w:val="%1."/>
+      <w:lvlJc w:val="left"/>
+      <w:pPr>
+        <w:ind w:left="720" w:hanging="360"/>
+      </w:pPr>
+    </w:lvl>
+    <w:lvl w:ilvl="1" w:tplc="04090019" w:tentative="1">
+      <w:start w:val="1"/>
+      <w:numFmt w:val="lowerLetter"/>
+      <w:lvlText w:val="%2."/>
+      <w:lvlJc w:val="left"/>
+      <w:pPr>
+        <w:ind w:left="1440" w:hanging="360"/>
+      </w:pPr>
+    </w:lvl>
+    <w:lvl w:ilvl="2" w:tplc="0409001B" w:tentative="1">
+      <w:start w:val="1"/>
+      <w:numFmt w:val="lowerRoman"/>
+      <w:lvlText w:val="%3."/>
+      <w:lvlJc w:val="right"/>
+      <w:pPr>
+        <w:ind w:left="2160" w:hanging="180"/>
+      </w:pPr>
+    </w:lvl>
+    <w:lvl w:ilvl="3" w:tplc="0409000F" w:tentative="1">
+      <w:start w:val="1"/>
+      <w:numFmt w:val="decimal"/>
+      <w:lvlText w:val="%4."/>
+      <w:lvlJc w:val="left"/>
+      <w:pPr>
+        <w:ind w:left="2880" w:hanging="360"/>
+      </w:pPr>
+    </w:lvl>
+    <w:lvl w:ilvl="4" w:tplc="04090019" w:tentative="1">
+      <w:start w:val="1"/>
+      <w:numFmt w:val="lowerLetter"/>
+      <w:lvlText w:val="%5."/>
+      <w:lvlJc w:val="left"/>
+      <w:pPr>
+        <w:ind w:left="3600" w:hanging="360"/>
+      </w:pPr>
+    </w:lvl>
+    <w:lvl w:ilvl="5" w:tplc="0409001B" w:tentative="1">
+      <w:start w:val="1"/>
+      <w:numFmt w:val="lowerRoman"/>
+      <w:lvlText w:val="%6."/>
+      <w:lvlJc w:val="right"/>
+      <w:pPr>
+        <w:ind w:left="4320" w:hanging="180"/>
+      </w:pPr>
+    </w:lvl>
+    <w:lvl w:ilvl="6" w:tplc="0409000F" w:tentative="1">
+      <w:start w:val="1"/>
+      <w:numFmt w:val="decimal"/>
+      <w:lvlText w:val="%7."/>
+      <w:lvlJc w:val="left"/>
+      <w:pPr>
+        <w:ind w:left="5040" w:hanging="360"/>
+      </w:pPr>
+    </w:lvl>
+    <w:lvl w:ilvl="7" w:tplc="04090019" w:tentative="1">
+      <w:start w:val="1"/>
+      <w:numFmt w:val="lowerLetter"/>
+      <w:lvlText w:val="%8."/>
+      <w:lvlJc w:val="left"/>
+      <w:pPr>
+        <w:ind w:left="5760" w:hanging="360"/>
+      </w:pPr>
+    </w:lvl>
+    <w:lvl w:ilvl="8" w:tplc="0409001B" w:tentative="1">
+      <w:start w:val="1"/>
+      <w:numFmt w:val="lowerRoman"/>
+      <w:lvlText w:val="%9."/>
+      <w:lvlJc w:val="right"/>
+      <w:pPr>
+        <w:ind w:left="6480" w:hanging="180"/>
+      </w:pPr>
+    </w:lvl>
+  </w:abstractNum>
+  <w:num w:numId="1">
+    <w:abstractNumId w:val="8"/>
+  </w:num>
+  <w:num w:numId="2">
+    <w:abstractNumId w:val="6"/>
+  </w:num>
+  <w:num w:numId="3">
+    <w:abstractNumId w:val="10"/>
+  </w:num>
+  <w:num w:numId="4">
+    <w:abstractNumId w:val="5"/>
+  </w:num>
+  <w:num w:numId="5">
+    <w:abstractNumId w:val="1"/>
+  </w:num>
+  <w:num w:numId="6">
+    <w:abstractNumId w:val="3"/>
+  </w:num>
+  <w:num w:numId="7">
+    <w:abstractNumId w:val="11"/>
+  </w:num>
+  <w:num w:numId="8">
+    <w:abstractNumId w:val="0"/>
+  </w:num>
+  <w:num w:numId="9">
+    <w:abstractNumId w:val="2"/>
+  </w:num>
+  <w:num w:numId="10">
+    <w:abstractNumId w:val="7"/>
+  </w:num>
+  <w:num w:numId="11">
+    <w:abstractNumId w:val="4"/>
+  </w:num>
+  <w:num w:numId="12">
+    <w:abstractNumId w:val="9"/>
+  </w:num>
+</w:numbering>
 </file>
 
 <file path=word/styles.xml><?xml version="1.0" encoding="utf-8"?>
@@ -794,6 +3246,36 @@
       <w:lang w:val="es-HN"/>
     </w:rPr>
   </w:style>
+  <w:style w:type="paragraph" w:styleId="Prrafodelista">
+    <w:name w:val="List Paragraph"/>
+    <w:basedOn w:val="Normal"/>
+    <w:uiPriority w:val="34"/>
+    <w:qFormat/>
+    <w:rsid w:val="00C27B96"/>
+    <w:pPr>
+      <w:ind w:left="720"/>
+      <w:contextualSpacing/>
+    </w:pPr>
+  </w:style>
+  <w:style w:type="table" w:styleId="Tablaconcuadrcula">
+    <w:name w:val="Table Grid"/>
+    <w:basedOn w:val="Tablanormal"/>
+    <w:uiPriority w:val="39"/>
+    <w:rsid w:val="00C27B96"/>
+    <w:pPr>
+      <w:spacing w:after="0" w:line="240" w:lineRule="auto"/>
+    </w:pPr>
+    <w:tblPr>
+      <w:tblBorders>
+        <w:top w:val="single" w:sz="4" w:space="0" w:color="auto"/>
+        <w:left w:val="single" w:sz="4" w:space="0" w:color="auto"/>
+        <w:bottom w:val="single" w:sz="4" w:space="0" w:color="auto"/>
+        <w:right w:val="single" w:sz="4" w:space="0" w:color="auto"/>
+        <w:insideH w:val="single" w:sz="4" w:space="0" w:color="auto"/>
+        <w:insideV w:val="single" w:sz="4" w:space="0" w:color="auto"/>
+      </w:tblBorders>
+    </w:tblPr>
+  </w:style>
 </w:styles>
 </file>
 

</xml_diff>